<commit_message>
chore: cheat sheet updated
</commit_message>
<xml_diff>
--- a/docs/microbit-cheat-sheet.docx
+++ b/docs/microbit-cheat-sheet.docx
@@ -1,6 +1,6 @@
 
 <file path=word/document.xml><?xml version="1.0" encoding="utf-8"?>
-<w:document xmlns:wpc="http://schemas.microsoft.com/office/word/2010/wordprocessingCanvas" xmlns:cx="http://schemas.microsoft.com/office/drawing/2014/chartex" xmlns:cx1="http://schemas.microsoft.com/office/drawing/2015/9/8/chartex" xmlns:cx2="http://schemas.microsoft.com/office/drawing/2015/10/21/chartex" xmlns:cx3="http://schemas.microsoft.com/office/drawing/2016/5/9/chartex" xmlns:cx4="http://schemas.microsoft.com/office/drawing/2016/5/10/chartex" xmlns:cx5="http://schemas.microsoft.com/office/drawing/2016/5/11/chartex" xmlns:cx6="http://schemas.microsoft.com/office/drawing/2016/5/12/chartex" xmlns:cx7="http://schemas.microsoft.com/office/drawing/2016/5/13/chartex" xmlns:cx8="http://schemas.microsoft.com/office/drawing/2016/5/14/chartex" xmlns:mc="http://schemas.openxmlformats.org/markup-compatibility/2006" xmlns:aink="http://schemas.microsoft.com/office/drawing/2016/ink" xmlns:am3d="http://schemas.microsoft.com/office/drawing/2017/model3d" xmlns:o="urn:schemas-microsoft-com:office:office" xmlns:r="http://schemas.openxmlformats.org/officeDocument/2006/relationships" xmlns:m="http://schemas.openxmlformats.org/officeDocument/2006/math" xmlns:v="urn:schemas-microsoft-com:vml" xmlns:wp14="http://schemas.microsoft.com/office/word/2010/wordprocessingDrawing" xmlns:wp="http://schemas.openxmlformats.org/drawingml/2006/wordprocessingDrawing" xmlns:w10="urn:schemas-microsoft-com:office:word" xmlns:w="http://schemas.openxmlformats.org/wordprocessingml/2006/main" xmlns:w14="http://schemas.microsoft.com/office/word/2010/wordml" xmlns:w15="http://schemas.microsoft.com/office/word/2012/wordml" xmlns:w16cid="http://schemas.microsoft.com/office/word/2016/wordml/cid" xmlns:w16se="http://schemas.microsoft.com/office/word/2015/wordml/symex" xmlns:wpg="http://schemas.microsoft.com/office/word/2010/wordprocessingGroup" xmlns:wpi="http://schemas.microsoft.com/office/word/2010/wordprocessingInk" xmlns:wne="http://schemas.microsoft.com/office/word/2006/wordml" xmlns:wps="http://schemas.microsoft.com/office/word/2010/wordprocessingShape" mc:Ignorable="w14 w15 w16se w16cid wp14">
+<w:document xmlns:wpc="http://schemas.microsoft.com/office/word/2010/wordprocessingCanvas" xmlns:cx="http://schemas.microsoft.com/office/drawing/2014/chartex" xmlns:cx1="http://schemas.microsoft.com/office/drawing/2015/9/8/chartex" xmlns:cx2="http://schemas.microsoft.com/office/drawing/2015/10/21/chartex" xmlns:cx3="http://schemas.microsoft.com/office/drawing/2016/5/9/chartex" xmlns:cx4="http://schemas.microsoft.com/office/drawing/2016/5/10/chartex" xmlns:cx5="http://schemas.microsoft.com/office/drawing/2016/5/11/chartex" xmlns:cx6="http://schemas.microsoft.com/office/drawing/2016/5/12/chartex" xmlns:cx7="http://schemas.microsoft.com/office/drawing/2016/5/13/chartex" xmlns:cx8="http://schemas.microsoft.com/office/drawing/2016/5/14/chartex" xmlns:mc="http://schemas.openxmlformats.org/markup-compatibility/2006" xmlns:aink="http://schemas.microsoft.com/office/drawing/2016/ink" xmlns:am3d="http://schemas.microsoft.com/office/drawing/2017/model3d" xmlns:o="urn:schemas-microsoft-com:office:office" xmlns:oel="http://schemas.microsoft.com/office/2019/extlst" xmlns:r="http://schemas.openxmlformats.org/officeDocument/2006/relationships" xmlns:m="http://schemas.openxmlformats.org/officeDocument/2006/math" xmlns:v="urn:schemas-microsoft-com:vml" xmlns:wp14="http://schemas.microsoft.com/office/word/2010/wordprocessingDrawing" xmlns:wp="http://schemas.openxmlformats.org/drawingml/2006/wordprocessingDrawing" xmlns:w10="urn:schemas-microsoft-com:office:word" xmlns:w="http://schemas.openxmlformats.org/wordprocessingml/2006/main" xmlns:w14="http://schemas.microsoft.com/office/word/2010/wordml" xmlns:w15="http://schemas.microsoft.com/office/word/2012/wordml" xmlns:w16cex="http://schemas.microsoft.com/office/word/2018/wordml/cex" xmlns:w16cid="http://schemas.microsoft.com/office/word/2016/wordml/cid" xmlns:w16="http://schemas.microsoft.com/office/word/2018/wordml" xmlns:w16sdtdh="http://schemas.microsoft.com/office/word/2020/wordml/sdtdatahash" xmlns:w16se="http://schemas.microsoft.com/office/word/2015/wordml/symex" xmlns:wpg="http://schemas.microsoft.com/office/word/2010/wordprocessingGroup" xmlns:wpi="http://schemas.microsoft.com/office/word/2010/wordprocessingInk" xmlns:wne="http://schemas.microsoft.com/office/word/2006/wordml" xmlns:wps="http://schemas.microsoft.com/office/word/2010/wordprocessingShape" mc:Ignorable="w14 w15 w16se w16cid w16 w16cex w16sdtdh wp14">
   <w:body>
     <w:p>
       <w:pPr>
@@ -14,7 +14,7 @@
         <mc:AlternateContent>
           <mc:Choice Requires="wps">
             <w:drawing>
-              <wp:anchor distT="0" distB="0" distL="114300" distR="114300" simplePos="0" relativeHeight="251652096" behindDoc="0" locked="0" layoutInCell="1" allowOverlap="1" wp14:anchorId="02245463" wp14:editId="46C60ECA">
+              <wp:anchor distT="0" distB="0" distL="114300" distR="114300" simplePos="0" relativeHeight="251652096" behindDoc="0" locked="0" layoutInCell="1" allowOverlap="1" wp14:anchorId="24266B7D" wp14:editId="70F65FF1">
                 <wp:simplePos x="0" y="0"/>
                 <wp:positionH relativeFrom="column">
                   <wp:posOffset>3239226</wp:posOffset>
@@ -106,7 +106,7 @@
                                 <w:noProof/>
                               </w:rPr>
                               <w:drawing>
-                                <wp:inline distT="0" distB="0" distL="0" distR="0" wp14:anchorId="22D0C675" wp14:editId="3E5A43C1">
+                                <wp:inline distT="0" distB="0" distL="0" distR="0" wp14:anchorId="2238A770" wp14:editId="727C3B77">
                                   <wp:extent cx="1393371" cy="825702"/>
                                   <wp:effectExtent l="0" t="0" r="0" b="0"/>
                                   <wp:docPr id="4140" name="Grafik 4140"/>
@@ -228,7 +228,7 @@
                                 <w:color w:val="A80000"/>
                               </w:rPr>
                               <w:drawing>
-                                <wp:inline distT="0" distB="0" distL="0" distR="0" wp14:anchorId="27E6275E" wp14:editId="43811C56">
+                                <wp:inline distT="0" distB="0" distL="0" distR="0" wp14:anchorId="230244E2" wp14:editId="2919674C">
                                   <wp:extent cx="1502229" cy="658963"/>
                                   <wp:effectExtent l="0" t="0" r="3175" b="8255"/>
                                   <wp:docPr id="4141" name="Grafik 4141" descr="C:\Users\ygl\AppData\Local\Temp\microbit-Screenshot-4.png"/>
@@ -299,7 +299,7 @@
           </mc:Choice>
           <mc:Fallback>
             <w:pict>
-              <v:roundrect w14:anchorId="02245463" id="Abgerundetes Rechteck 4" o:spid="_x0000_s1026" style="position:absolute;margin-left:255.05pt;margin-top:19.6pt;width:257.95pt;height:241.75pt;z-index:251652096;visibility:visible;mso-wrap-style:square;mso-width-percent:0;mso-height-percent:0;mso-wrap-distance-left:9pt;mso-wrap-distance-top:0;mso-wrap-distance-right:9pt;mso-wrap-distance-bottom:0;mso-position-horizontal:absolute;mso-position-horizontal-relative:text;mso-position-vertical:absolute;mso-position-vertical-relative:text;mso-width-percent:0;mso-height-percent:0;mso-width-relative:margin;mso-height-relative:margin;v-text-anchor:top" arcsize="10923f" o:gfxdata="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" fillcolor="#a50021" strokecolor="#a80000" strokeweight="2pt">
+              <v:roundrect w14:anchorId="24266B7D" id="Abgerundetes Rechteck 4" o:spid="_x0000_s1026" style="position:absolute;margin-left:255.05pt;margin-top:19.6pt;width:257.95pt;height:241.75pt;z-index:251652096;visibility:visible;mso-wrap-style:square;mso-width-percent:0;mso-height-percent:0;mso-wrap-distance-left:9pt;mso-wrap-distance-top:0;mso-wrap-distance-right:9pt;mso-wrap-distance-bottom:0;mso-position-horizontal:absolute;mso-position-horizontal-relative:text;mso-position-vertical:absolute;mso-position-vertical-relative:text;mso-width-percent:0;mso-height-percent:0;mso-width-relative:margin;mso-height-relative:margin;v-text-anchor:top" arcsize="10923f" o:gfxdata="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" fillcolor="#a50021" strokecolor="#a80000" strokeweight="2pt">
                 <v:fill opacity="28784f"/>
                 <v:textbox>
                   <w:txbxContent>
@@ -341,7 +341,7 @@
                           <w:noProof/>
                         </w:rPr>
                         <w:drawing>
-                          <wp:inline distT="0" distB="0" distL="0" distR="0" wp14:anchorId="22D0C675" wp14:editId="3E5A43C1">
+                          <wp:inline distT="0" distB="0" distL="0" distR="0" wp14:anchorId="2238A770" wp14:editId="727C3B77">
                             <wp:extent cx="1393371" cy="825702"/>
                             <wp:effectExtent l="0" t="0" r="0" b="0"/>
                             <wp:docPr id="4140" name="Grafik 4140"/>
@@ -463,7 +463,7 @@
                           <w:color w:val="A80000"/>
                         </w:rPr>
                         <w:drawing>
-                          <wp:inline distT="0" distB="0" distL="0" distR="0" wp14:anchorId="27E6275E" wp14:editId="43811C56">
+                          <wp:inline distT="0" distB="0" distL="0" distR="0" wp14:anchorId="230244E2" wp14:editId="2919674C">
                             <wp:extent cx="1502229" cy="658963"/>
                             <wp:effectExtent l="0" t="0" r="3175" b="8255"/>
                             <wp:docPr id="4141" name="Grafik 4141" descr="C:\Users\ygl\AppData\Local\Temp\microbit-Screenshot-4.png"/>
@@ -527,7 +527,7 @@
         <mc:AlternateContent>
           <mc:Choice Requires="wps">
             <w:drawing>
-              <wp:anchor distT="0" distB="0" distL="114300" distR="114300" simplePos="0" relativeHeight="251660288" behindDoc="0" locked="0" layoutInCell="1" allowOverlap="1" wp14:anchorId="485EBD89" wp14:editId="7599FD58">
+              <wp:anchor distT="0" distB="0" distL="114300" distR="114300" simplePos="0" relativeHeight="251660288" behindDoc="0" locked="0" layoutInCell="1" allowOverlap="1" wp14:anchorId="36CB8FF8" wp14:editId="3A5EFAD4">
                 <wp:simplePos x="0" y="0"/>
                 <wp:positionH relativeFrom="column">
                   <wp:posOffset>4232910</wp:posOffset>
@@ -612,7 +612,7 @@
           </mc:Choice>
           <mc:Fallback>
             <w:pict>
-              <v:shapetype w14:anchorId="485EBD89" id="_x0000_t62" coordsize="21600,21600" o:spt="62" adj="1350,25920" path="m3600,qx,3600l0@8@12@24,0@9,,18000qy3600,21600l@6,21600@15@27@7,21600,18000,21600qx21600,18000l21600@9@18@30,21600@8,21600,3600qy18000,l@7,0@21@33@6,xe">
+              <v:shapetype w14:anchorId="36CB8FF8" id="_x0000_t62" coordsize="21600,21600" o:spt="62" adj="1350,25920" path="m3600,qx,3600l0@8@12@24,0@9,,18000qy3600,21600l@6,21600@15@27@7,21600,18000,21600qx21600,18000l21600@9@18@30,21600@8,21600,3600qy18000,l@7,0@21@33@6,xe">
                 <v:stroke joinstyle="miter"/>
                 <v:formulas>
                   <v:f eqn="sum 10800 0 #0"/>
@@ -657,7 +657,7 @@
                   <v:h position="#0,#1"/>
                 </v:handles>
               </v:shapetype>
-              <v:shape id="Abgerundete rechteckige Legende 43" o:spid="_x0000_s1027" type="#_x0000_t62" style="position:absolute;margin-left:333.3pt;margin-top:621.35pt;width:149pt;height:25.7pt;z-index:251660288;visibility:visible;mso-wrap-style:square;mso-width-percent:0;mso-height-percent:0;mso-wrap-distance-left:9pt;mso-wrap-distance-top:0;mso-wrap-distance-right:9pt;mso-wrap-distance-bottom:0;mso-position-horizontal:absolute;mso-position-horizontal-relative:text;mso-position-vertical:absolute;mso-position-vertical-relative:text;mso-width-percent:0;mso-height-percent:0;mso-width-relative:margin;mso-height-relative:margin;v-text-anchor:middle" o:gfxdata="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" adj="-2987,-583" fillcolor="white [3205]" strokecolor="#7f7f7f [1605]" strokeweight="2pt">
+              <v:shape id="Abgerundete rechteckige Legende 43" o:spid="_x0000_s1027" type="#_x0000_t62" style="position:absolute;margin-left:333.3pt;margin-top:621.35pt;width:149pt;height:25.7pt;z-index:251660288;visibility:visible;mso-wrap-style:square;mso-width-percent:0;mso-height-percent:0;mso-wrap-distance-left:9pt;mso-wrap-distance-top:0;mso-wrap-distance-right:9pt;mso-wrap-distance-bottom:0;mso-position-horizontal:absolute;mso-position-horizontal-relative:text;mso-position-vertical:absolute;mso-position-vertical-relative:text;mso-width-percent:0;mso-height-percent:0;mso-width-relative:margin;mso-height-relative:margin;v-text-anchor:middle" o:gfxdata="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" adj="-2987,-583" fillcolor="white [3205]" strokecolor="#7f7f7f [1605]" strokeweight="2pt">
                 <v:textbox>
                   <w:txbxContent>
                     <w:p>
@@ -690,7 +690,7 @@
         <mc:AlternateContent>
           <mc:Choice Requires="wps">
             <w:drawing>
-              <wp:anchor distT="0" distB="0" distL="114300" distR="114300" simplePos="0" relativeHeight="251659264" behindDoc="0" locked="0" layoutInCell="1" allowOverlap="1" wp14:anchorId="2F990B3C" wp14:editId="1D50D6CA">
+              <wp:anchor distT="0" distB="0" distL="114300" distR="114300" simplePos="0" relativeHeight="251659264" behindDoc="0" locked="0" layoutInCell="1" allowOverlap="1" wp14:anchorId="68C979C5" wp14:editId="145163D8">
                 <wp:simplePos x="0" y="0"/>
                 <wp:positionH relativeFrom="column">
                   <wp:posOffset>5169081</wp:posOffset>
@@ -781,7 +781,7 @@
           </mc:Choice>
           <mc:Fallback>
             <w:pict>
-              <v:shape w14:anchorId="2F990B3C" id="Abgerundete rechteckige Legende 42" o:spid="_x0000_s1028" type="#_x0000_t62" style="position:absolute;margin-left:407pt;margin-top:556.2pt;width:102.85pt;height:57.45pt;z-index:251659264;visibility:visible;mso-wrap-style:square;mso-width-percent:0;mso-height-percent:0;mso-wrap-distance-left:9pt;mso-wrap-distance-top:0;mso-wrap-distance-right:9pt;mso-wrap-distance-bottom:0;mso-position-horizontal:absolute;mso-position-horizontal-relative:text;mso-position-vertical:absolute;mso-position-vertical-relative:text;mso-width-percent:0;mso-height-percent:0;mso-width-relative:margin;mso-height-relative:margin;v-text-anchor:middle" o:gfxdata="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" adj="-15885,7274" fillcolor="white [3205]" strokecolor="#7f7f7f [1605]" strokeweight="2pt">
+              <v:shape w14:anchorId="68C979C5" id="Abgerundete rechteckige Legende 42" o:spid="_x0000_s1028" type="#_x0000_t62" style="position:absolute;margin-left:407pt;margin-top:556.2pt;width:102.85pt;height:57.45pt;z-index:251659264;visibility:visible;mso-wrap-style:square;mso-width-percent:0;mso-height-percent:0;mso-wrap-distance-left:9pt;mso-wrap-distance-top:0;mso-wrap-distance-right:9pt;mso-wrap-distance-bottom:0;mso-position-horizontal:absolute;mso-position-horizontal-relative:text;mso-position-vertical:absolute;mso-position-vertical-relative:text;mso-width-percent:0;mso-height-percent:0;mso-width-relative:margin;mso-height-relative:margin;v-text-anchor:middle" o:gfxdata="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" adj="-15885,7274" fillcolor="white [3205]" strokecolor="#7f7f7f [1605]" strokeweight="2pt">
                 <v:textbox>
                   <w:txbxContent>
                     <w:p>
@@ -820,7 +820,7 @@
         <mc:AlternateContent>
           <mc:Choice Requires="wps">
             <w:drawing>
-              <wp:anchor distT="0" distB="0" distL="114300" distR="114300" simplePos="0" relativeHeight="251658240" behindDoc="0" locked="0" layoutInCell="1" allowOverlap="1" wp14:anchorId="414CBCA1" wp14:editId="37ED3DA3">
+              <wp:anchor distT="0" distB="0" distL="114300" distR="114300" simplePos="0" relativeHeight="251658240" behindDoc="0" locked="0" layoutInCell="1" allowOverlap="1" wp14:anchorId="117010D1" wp14:editId="1341D002">
                 <wp:simplePos x="0" y="0"/>
                 <wp:positionH relativeFrom="column">
                   <wp:posOffset>5169081</wp:posOffset>
@@ -922,7 +922,7 @@
           </mc:Choice>
           <mc:Fallback>
             <w:pict>
-              <v:shape w14:anchorId="414CBCA1" id="Abgerundete rechteckige Legende 41" o:spid="_x0000_s1029" type="#_x0000_t62" style="position:absolute;margin-left:407pt;margin-top:503.9pt;width:86.55pt;height:45.4pt;z-index:251658240;visibility:visible;mso-wrap-style:square;mso-width-percent:0;mso-height-percent:0;mso-wrap-distance-left:9pt;mso-wrap-distance-top:0;mso-wrap-distance-right:9pt;mso-wrap-distance-bottom:0;mso-position-horizontal:absolute;mso-position-horizontal-relative:text;mso-position-vertical:absolute;mso-position-vertical-relative:text;mso-width-percent:0;mso-height-percent:0;mso-width-relative:margin;mso-height-relative:margin;v-text-anchor:middle" o:gfxdata="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" adj="-16965,-1113" fillcolor="white [3205]" strokecolor="#7f7f7f [1605]" strokeweight="2pt">
+              <v:shape w14:anchorId="117010D1" id="Abgerundete rechteckige Legende 41" o:spid="_x0000_s1029" type="#_x0000_t62" style="position:absolute;margin-left:407pt;margin-top:503.9pt;width:86.55pt;height:45.4pt;z-index:251658240;visibility:visible;mso-wrap-style:square;mso-width-percent:0;mso-height-percent:0;mso-wrap-distance-left:9pt;mso-wrap-distance-top:0;mso-wrap-distance-right:9pt;mso-wrap-distance-bottom:0;mso-position-horizontal:absolute;mso-position-horizontal-relative:text;mso-position-vertical:absolute;mso-position-vertical-relative:text;mso-width-percent:0;mso-height-percent:0;mso-width-relative:margin;mso-height-relative:margin;v-text-anchor:middle" o:gfxdata="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" adj="-16965,-1113" fillcolor="white [3205]" strokecolor="#7f7f7f [1605]" strokeweight="2pt">
                 <v:textbox>
                   <w:txbxContent>
                     <w:p>
@@ -972,7 +972,7 @@
         <mc:AlternateContent>
           <mc:Choice Requires="wps">
             <w:drawing>
-              <wp:anchor distT="0" distB="0" distL="114300" distR="114300" simplePos="0" relativeHeight="251657216" behindDoc="0" locked="0" layoutInCell="1" allowOverlap="1" wp14:anchorId="23626531" wp14:editId="10D0CD83">
+              <wp:anchor distT="0" distB="0" distL="114300" distR="114300" simplePos="0" relativeHeight="251657216" behindDoc="0" locked="0" layoutInCell="1" allowOverlap="1" wp14:anchorId="5ED5AB66" wp14:editId="461D5D9E">
                 <wp:simplePos x="0" y="0"/>
                 <wp:positionH relativeFrom="column">
                   <wp:posOffset>5169081</wp:posOffset>
@@ -1078,7 +1078,7 @@
           </mc:Choice>
           <mc:Fallback>
             <w:pict>
-              <v:shape w14:anchorId="23626531" id="Abgerundete rechteckige Legende 40" o:spid="_x0000_s1030" type="#_x0000_t62" style="position:absolute;margin-left:407pt;margin-top:311.05pt;width:86.55pt;height:71.1pt;z-index:251657216;visibility:visible;mso-wrap-style:square;mso-width-percent:0;mso-height-percent:0;mso-wrap-distance-left:9pt;mso-wrap-distance-top:0;mso-wrap-distance-right:9pt;mso-wrap-distance-bottom:0;mso-position-horizontal:absolute;mso-position-horizontal-relative:text;mso-position-vertical:absolute;mso-position-vertical-relative:text;mso-width-percent:0;mso-height-percent:0;mso-width-relative:margin;mso-height-relative:margin;v-text-anchor:middle" o:gfxdata="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" adj="-24238,17331" fillcolor="white [3205]" strokecolor="#7f7f7f [1605]" strokeweight="2pt">
+              <v:shape w14:anchorId="5ED5AB66" id="Abgerundete rechteckige Legende 40" o:spid="_x0000_s1030" type="#_x0000_t62" style="position:absolute;margin-left:407pt;margin-top:311.05pt;width:86.55pt;height:71.1pt;z-index:251657216;visibility:visible;mso-wrap-style:square;mso-width-percent:0;mso-height-percent:0;mso-wrap-distance-left:9pt;mso-wrap-distance-top:0;mso-wrap-distance-right:9pt;mso-wrap-distance-bottom:0;mso-position-horizontal:absolute;mso-position-horizontal-relative:text;mso-position-vertical:absolute;mso-position-vertical-relative:text;mso-width-percent:0;mso-height-percent:0;mso-width-relative:margin;mso-height-relative:margin;v-text-anchor:middle" o:gfxdata="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" adj="-24238,17331" fillcolor="white [3205]" strokecolor="#7f7f7f [1605]" strokeweight="2pt">
                 <v:textbox>
                   <w:txbxContent>
                     <w:p>
@@ -1132,7 +1132,7 @@
         <mc:AlternateContent>
           <mc:Choice Requires="wps">
             <w:drawing>
-              <wp:anchor distT="0" distB="0" distL="114300" distR="114300" simplePos="0" relativeHeight="251648000" behindDoc="0" locked="0" layoutInCell="1" allowOverlap="1" wp14:anchorId="366D6FA0" wp14:editId="1F601489">
+              <wp:anchor distT="0" distB="0" distL="114300" distR="114300" simplePos="0" relativeHeight="251648000" behindDoc="0" locked="0" layoutInCell="1" allowOverlap="1" wp14:anchorId="6F9D5003" wp14:editId="01136639">
                 <wp:simplePos x="0" y="0"/>
                 <wp:positionH relativeFrom="column">
                   <wp:posOffset>-99695</wp:posOffset>
@@ -1224,7 +1224,7 @@
                                 <w:lang w:eastAsia="de-DE"/>
                               </w:rPr>
                               <w:drawing>
-                                <wp:inline distT="0" distB="0" distL="0" distR="0" wp14:anchorId="5969EEF7" wp14:editId="5001572A">
+                                <wp:inline distT="0" distB="0" distL="0" distR="0" wp14:anchorId="4E9C963E" wp14:editId="683C94E0">
                                   <wp:extent cx="1876425" cy="1831614"/>
                                   <wp:effectExtent l="0" t="0" r="0" b="0"/>
                                   <wp:docPr id="4142" name="Grafik 4142" descr="C:\Users\ygl\AppData\Local\Temp\microbit-Screenshot-1.png"/>
@@ -1295,7 +1295,7 @@
           </mc:Choice>
           <mc:Fallback>
             <w:pict>
-              <v:roundrect w14:anchorId="366D6FA0" id="Abgerundetes Rechteck 2" o:spid="_x0000_s1031" style="position:absolute;margin-left:-7.85pt;margin-top:20.45pt;width:258pt;height:240.8pt;z-index:251648000;visibility:visible;mso-wrap-style:square;mso-width-percent:0;mso-height-percent:0;mso-wrap-distance-left:9pt;mso-wrap-distance-top:0;mso-wrap-distance-right:9pt;mso-wrap-distance-bottom:0;mso-position-horizontal:absolute;mso-position-horizontal-relative:text;mso-position-vertical:absolute;mso-position-vertical-relative:text;mso-width-percent:0;mso-height-percent:0;mso-width-relative:margin;mso-height-relative:margin;v-text-anchor:top" arcsize="10923f" o:gfxdata="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" fillcolor="#9cf" strokecolor="#0078d7" strokeweight="2pt">
+              <v:roundrect w14:anchorId="6F9D5003" id="Abgerundetes Rechteck 2" o:spid="_x0000_s1031" style="position:absolute;margin-left:-7.85pt;margin-top:20.45pt;width:258pt;height:240.8pt;z-index:251648000;visibility:visible;mso-wrap-style:square;mso-width-percent:0;mso-height-percent:0;mso-wrap-distance-left:9pt;mso-wrap-distance-top:0;mso-wrap-distance-right:9pt;mso-wrap-distance-bottom:0;mso-position-horizontal:absolute;mso-position-horizontal-relative:text;mso-position-vertical:absolute;mso-position-vertical-relative:text;mso-width-percent:0;mso-height-percent:0;mso-width-relative:margin;mso-height-relative:margin;v-text-anchor:top" arcsize="10923f" o:gfxdata="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" fillcolor="#9cf" strokecolor="#0078d7" strokeweight="2pt">
                 <v:fill opacity="32896f"/>
                 <v:textbox>
                   <w:txbxContent>
@@ -1336,7 +1336,7 @@
                           <w:lang w:eastAsia="de-DE"/>
                         </w:rPr>
                         <w:drawing>
-                          <wp:inline distT="0" distB="0" distL="0" distR="0" wp14:anchorId="5969EEF7" wp14:editId="5001572A">
+                          <wp:inline distT="0" distB="0" distL="0" distR="0" wp14:anchorId="4E9C963E" wp14:editId="683C94E0">
                             <wp:extent cx="1876425" cy="1831614"/>
                             <wp:effectExtent l="0" t="0" r="0" b="0"/>
                             <wp:docPr id="4142" name="Grafik 4142" descr="C:\Users\ygl\AppData\Local\Temp\microbit-Screenshot-1.png"/>
@@ -1400,7 +1400,7 @@
         <mc:AlternateContent>
           <mc:Choice Requires="wps">
             <w:drawing>
-              <wp:anchor distT="0" distB="0" distL="114300" distR="114300" simplePos="0" relativeHeight="251675648" behindDoc="0" locked="0" layoutInCell="1" allowOverlap="1" wp14:anchorId="44008337" wp14:editId="62B6BEB4">
+              <wp:anchor distT="0" distB="0" distL="114300" distR="114300" simplePos="0" relativeHeight="251675648" behindDoc="0" locked="0" layoutInCell="1" allowOverlap="1" wp14:anchorId="6045582B" wp14:editId="5F54640E">
                 <wp:simplePos x="0" y="0"/>
                 <wp:positionH relativeFrom="column">
                   <wp:posOffset>5013960</wp:posOffset>
@@ -1511,7 +1511,7 @@
           </mc:Choice>
           <mc:Fallback>
             <w:pict>
-              <v:shape w14:anchorId="44008337" id="Abgerundete rechteckige Legende 30" o:spid="_x0000_s1032" type="#_x0000_t62" style="position:absolute;margin-left:394.8pt;margin-top:63.3pt;width:108.85pt;height:71.15pt;z-index:251675648;visibility:visible;mso-wrap-style:square;mso-width-percent:0;mso-height-percent:0;mso-wrap-distance-left:9pt;mso-wrap-distance-top:0;mso-wrap-distance-right:9pt;mso-wrap-distance-bottom:0;mso-position-horizontal:absolute;mso-position-horizontal-relative:text;mso-position-vertical:absolute;mso-position-vertical-relative:text;mso-width-percent:0;mso-height-percent:0;mso-width-relative:margin;mso-height-relative:margin;v-text-anchor:middle" o:gfxdata="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" adj="-5773,6196" fillcolor="white [3205]" strokecolor="#7f7f7f [1605]" strokeweight="2pt">
+              <v:shape w14:anchorId="6045582B" id="Abgerundete rechteckige Legende 30" o:spid="_x0000_s1032" type="#_x0000_t62" style="position:absolute;margin-left:394.8pt;margin-top:63.3pt;width:108.85pt;height:71.15pt;z-index:251675648;visibility:visible;mso-wrap-style:square;mso-width-percent:0;mso-height-percent:0;mso-wrap-distance-left:9pt;mso-wrap-distance-top:0;mso-wrap-distance-right:9pt;mso-wrap-distance-bottom:0;mso-position-horizontal:absolute;mso-position-horizontal-relative:text;mso-position-vertical:absolute;mso-position-vertical-relative:text;mso-width-percent:0;mso-height-percent:0;mso-width-relative:margin;mso-height-relative:margin;v-text-anchor:middle" o:gfxdata="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" adj="-5773,6196" fillcolor="white [3205]" strokecolor="#7f7f7f [1605]" strokeweight="2pt">
                 <v:textbox>
                   <w:txbxContent>
                     <w:p>
@@ -1572,7 +1572,7 @@
         <mc:AlternateContent>
           <mc:Choice Requires="wps">
             <w:drawing>
-              <wp:anchor distT="0" distB="0" distL="114300" distR="114300" simplePos="0" relativeHeight="251680768" behindDoc="0" locked="0" layoutInCell="1" allowOverlap="1" wp14:anchorId="17BEE48C" wp14:editId="11528A95">
+              <wp:anchor distT="0" distB="0" distL="114300" distR="114300" simplePos="0" relativeHeight="251680768" behindDoc="0" locked="0" layoutInCell="1" allowOverlap="1" wp14:anchorId="438F4ABF" wp14:editId="6B335D2C">
                 <wp:simplePos x="0" y="0"/>
                 <wp:positionH relativeFrom="column">
                   <wp:posOffset>1330657</wp:posOffset>
@@ -1654,7 +1654,7 @@
           </mc:Choice>
           <mc:Fallback>
             <w:pict>
-              <v:shape w14:anchorId="17BEE48C" id="Abgerundete rechteckige Legende 4113" o:spid="_x0000_s1033" type="#_x0000_t62" style="position:absolute;margin-left:104.8pt;margin-top:19.2pt;width:138.75pt;height:40.3pt;z-index:251680768;visibility:visible;mso-wrap-style:square;mso-width-percent:0;mso-height-percent:0;mso-wrap-distance-left:9pt;mso-wrap-distance-top:0;mso-wrap-distance-right:9pt;mso-wrap-distance-bottom:0;mso-position-horizontal:absolute;mso-position-horizontal-relative:text;mso-position-vertical:absolute;mso-position-vertical-relative:text;mso-width-percent:0;mso-height-percent:0;mso-width-relative:margin;mso-height-relative:margin;v-text-anchor:middle" o:gfxdata="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" adj="-8171,17721" fillcolor="white [3205]" strokecolor="#7f7f7f [1605]" strokeweight="2pt">
+              <v:shape w14:anchorId="438F4ABF" id="Abgerundete rechteckige Legende 4113" o:spid="_x0000_s1033" type="#_x0000_t62" style="position:absolute;margin-left:104.8pt;margin-top:19.2pt;width:138.75pt;height:40.3pt;z-index:251680768;visibility:visible;mso-wrap-style:square;mso-width-percent:0;mso-height-percent:0;mso-wrap-distance-left:9pt;mso-wrap-distance-top:0;mso-wrap-distance-right:9pt;mso-wrap-distance-bottom:0;mso-position-horizontal:absolute;mso-position-horizontal-relative:text;mso-position-vertical:absolute;mso-position-vertical-relative:text;mso-width-percent:0;mso-height-percent:0;mso-width-relative:margin;mso-height-relative:margin;v-text-anchor:middle" o:gfxdata="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" adj="-8171,17721" fillcolor="white [3205]" strokecolor="#7f7f7f [1605]" strokeweight="2pt">
                 <v:textbox>
                   <w:txbxContent>
                     <w:p>
@@ -1687,7 +1687,7 @@
         <mc:AlternateContent>
           <mc:Choice Requires="wps">
             <w:drawing>
-              <wp:anchor distT="0" distB="0" distL="114300" distR="114300" simplePos="0" relativeHeight="251671552" behindDoc="0" locked="0" layoutInCell="1" allowOverlap="1" wp14:anchorId="269B20B1" wp14:editId="2841E05F">
+              <wp:anchor distT="0" distB="0" distL="114300" distR="114300" simplePos="0" relativeHeight="251671552" behindDoc="0" locked="0" layoutInCell="1" allowOverlap="1" wp14:anchorId="2C8A4E62" wp14:editId="50EDC092">
                 <wp:simplePos x="0" y="0"/>
                 <wp:positionH relativeFrom="column">
                   <wp:posOffset>1819275</wp:posOffset>
@@ -1769,7 +1769,7 @@
           </mc:Choice>
           <mc:Fallback>
             <w:pict>
-              <v:shape w14:anchorId="269B20B1" id="Abgerundete rechteckige Legende 19" o:spid="_x0000_s1034" type="#_x0000_t62" style="position:absolute;margin-left:143.25pt;margin-top:24.85pt;width:99.6pt;height:62.25pt;z-index:251671552;visibility:visible;mso-wrap-style:square;mso-width-percent:0;mso-height-percent:0;mso-wrap-distance-left:9pt;mso-wrap-distance-top:0;mso-wrap-distance-right:9pt;mso-wrap-distance-bottom:0;mso-position-horizontal:absolute;mso-position-horizontal-relative:text;mso-position-vertical:absolute;mso-position-vertical-relative:text;mso-width-percent:0;mso-height-percent:0;mso-width-relative:margin;mso-height-relative:margin;v-text-anchor:middle" o:gfxdata="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" adj="-11440,-491" fillcolor="white [3205]" strokecolor="#7f7f7f [1605]" strokeweight="2pt">
+              <v:shape w14:anchorId="2C8A4E62" id="Abgerundete rechteckige Legende 19" o:spid="_x0000_s1034" type="#_x0000_t62" style="position:absolute;margin-left:143.25pt;margin-top:24.85pt;width:99.6pt;height:62.25pt;z-index:251671552;visibility:visible;mso-wrap-style:square;mso-width-percent:0;mso-height-percent:0;mso-wrap-distance-left:9pt;mso-wrap-distance-top:0;mso-wrap-distance-right:9pt;mso-wrap-distance-bottom:0;mso-position-horizontal:absolute;mso-position-horizontal-relative:text;mso-position-vertical:absolute;mso-position-vertical-relative:text;mso-width-percent:0;mso-height-percent:0;mso-width-relative:margin;mso-height-relative:margin;v-text-anchor:middle" o:gfxdata="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" adj="-11440,-491" fillcolor="white [3205]" strokecolor="#7f7f7f [1605]" strokeweight="2pt">
                 <v:textbox>
                   <w:txbxContent>
                     <w:p>
@@ -1802,7 +1802,7 @@
         <mc:AlternateContent>
           <mc:Choice Requires="wps">
             <w:drawing>
-              <wp:anchor distT="0" distB="0" distL="114300" distR="114300" simplePos="0" relativeHeight="251673600" behindDoc="0" locked="0" layoutInCell="1" allowOverlap="1" wp14:anchorId="02496D97" wp14:editId="55FDDB7F">
+              <wp:anchor distT="0" distB="0" distL="114300" distR="114300" simplePos="0" relativeHeight="251673600" behindDoc="0" locked="0" layoutInCell="1" allowOverlap="1" wp14:anchorId="4C017901" wp14:editId="6F8BFEA4">
                 <wp:simplePos x="0" y="0"/>
                 <wp:positionH relativeFrom="column">
                   <wp:posOffset>5260975</wp:posOffset>
@@ -1884,7 +1884,7 @@
           </mc:Choice>
           <mc:Fallback>
             <w:pict>
-              <v:shape w14:anchorId="02496D97" id="Abgerundete rechteckige Legende 25" o:spid="_x0000_s1035" type="#_x0000_t62" style="position:absolute;margin-left:414.25pt;margin-top:4.4pt;width:78pt;height:37.65pt;z-index:251673600;visibility:visible;mso-wrap-style:square;mso-width-percent:0;mso-height-percent:0;mso-wrap-distance-left:9pt;mso-wrap-distance-top:0;mso-wrap-distance-right:9pt;mso-wrap-distance-bottom:0;mso-position-horizontal:absolute;mso-position-horizontal-relative:text;mso-position-vertical:absolute;mso-position-vertical-relative:text;mso-width-percent:0;mso-height-percent:0;mso-width-relative:margin;mso-height-relative:margin;v-text-anchor:middle" o:gfxdata="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" adj="-5491,8591" fillcolor="white [3205]" strokecolor="#7f7f7f [1605]" strokeweight="2pt">
+              <v:shape w14:anchorId="4C017901" id="Abgerundete rechteckige Legende 25" o:spid="_x0000_s1035" type="#_x0000_t62" style="position:absolute;margin-left:414.25pt;margin-top:4.4pt;width:78pt;height:37.65pt;z-index:251673600;visibility:visible;mso-wrap-style:square;mso-width-percent:0;mso-height-percent:0;mso-wrap-distance-left:9pt;mso-wrap-distance-top:0;mso-wrap-distance-right:9pt;mso-wrap-distance-bottom:0;mso-position-horizontal:absolute;mso-position-horizontal-relative:text;mso-position-vertical:absolute;mso-position-vertical-relative:text;mso-width-percent:0;mso-height-percent:0;mso-width-relative:margin;mso-height-relative:margin;v-text-anchor:middle" o:gfxdata="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" adj="-5491,8591" fillcolor="white [3205]" strokecolor="#7f7f7f [1605]" strokeweight="2pt">
                 <v:textbox>
                   <w:txbxContent>
                     <w:p>
@@ -1916,7 +1916,7 @@
         <mc:AlternateContent>
           <mc:Choice Requires="wps">
             <w:drawing>
-              <wp:anchor distT="0" distB="0" distL="114300" distR="114300" simplePos="0" relativeHeight="251672576" behindDoc="0" locked="0" layoutInCell="1" allowOverlap="1" wp14:anchorId="06DA8656" wp14:editId="08604AA4">
+              <wp:anchor distT="0" distB="0" distL="114300" distR="114300" simplePos="0" relativeHeight="251672576" behindDoc="0" locked="0" layoutInCell="1" allowOverlap="1" wp14:anchorId="68B4CD44" wp14:editId="7B3394EC">
                 <wp:simplePos x="0" y="0"/>
                 <wp:positionH relativeFrom="column">
                   <wp:posOffset>1423035</wp:posOffset>
@@ -2009,7 +2009,7 @@
           </mc:Choice>
           <mc:Fallback>
             <w:pict>
-              <v:shape w14:anchorId="06DA8656" id="Abgerundete rechteckige Legende 21" o:spid="_x0000_s1036" type="#_x0000_t62" style="position:absolute;margin-left:112.05pt;margin-top:17.9pt;width:78pt;height:58.2pt;z-index:251672576;visibility:visible;mso-wrap-style:square;mso-width-percent:0;mso-height-percent:0;mso-wrap-distance-left:9pt;mso-wrap-distance-top:0;mso-wrap-distance-right:9pt;mso-wrap-distance-bottom:0;mso-position-horizontal:absolute;mso-position-horizontal-relative:text;mso-position-vertical:absolute;mso-position-vertical-relative:text;mso-width-percent:0;mso-height-percent:0;mso-width-relative:margin;mso-height-relative:margin;v-text-anchor:middle" o:gfxdata="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" adj="-7093,5774" fillcolor="white [3205]" strokecolor="#7f7f7f [1605]" strokeweight="2pt">
+              <v:shape w14:anchorId="68B4CD44" id="Abgerundete rechteckige Legende 21" o:spid="_x0000_s1036" type="#_x0000_t62" style="position:absolute;margin-left:112.05pt;margin-top:17.9pt;width:78pt;height:58.2pt;z-index:251672576;visibility:visible;mso-wrap-style:square;mso-width-percent:0;mso-height-percent:0;mso-wrap-distance-left:9pt;mso-wrap-distance-top:0;mso-wrap-distance-right:9pt;mso-wrap-distance-bottom:0;mso-position-horizontal:absolute;mso-position-horizontal-relative:text;mso-position-vertical:absolute;mso-position-vertical-relative:text;mso-width-percent:0;mso-height-percent:0;mso-width-relative:margin;mso-height-relative:margin;v-text-anchor:middle" o:gfxdata="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" adj="-7093,5774" fillcolor="white [3205]" strokecolor="#7f7f7f [1605]" strokeweight="2pt">
                 <v:textbox>
                   <w:txbxContent>
                     <w:p>
@@ -2052,7 +2052,7 @@
         <mc:AlternateContent>
           <mc:Choice Requires="wps">
             <w:drawing>
-              <wp:anchor distT="0" distB="0" distL="114300" distR="114300" simplePos="0" relativeHeight="251674624" behindDoc="0" locked="0" layoutInCell="1" allowOverlap="1" wp14:anchorId="711C2E4C" wp14:editId="612906B4">
+              <wp:anchor distT="0" distB="0" distL="114300" distR="114300" simplePos="0" relativeHeight="251674624" behindDoc="0" locked="0" layoutInCell="1" allowOverlap="1" wp14:anchorId="04E51F2B" wp14:editId="64E96ACB">
                 <wp:simplePos x="0" y="0"/>
                 <wp:positionH relativeFrom="column">
                   <wp:posOffset>4175760</wp:posOffset>
@@ -2203,7 +2203,7 @@
           </mc:Choice>
           <mc:Fallback>
             <w:pict>
-              <v:shape w14:anchorId="711C2E4C" id="Abgerundete rechteckige Legende 26" o:spid="_x0000_s1037" type="#_x0000_t62" style="position:absolute;margin-left:328.8pt;margin-top:3.95pt;width:153pt;height:42pt;z-index:251674624;visibility:visible;mso-wrap-style:square;mso-width-percent:0;mso-height-percent:0;mso-wrap-distance-left:9pt;mso-wrap-distance-top:0;mso-wrap-distance-right:9pt;mso-wrap-distance-bottom:0;mso-position-horizontal:absolute;mso-position-horizontal-relative:text;mso-position-vertical:absolute;mso-position-vertical-relative:text;mso-width-percent:0;mso-height-percent:0;mso-width-relative:margin;mso-height-relative:margin;v-text-anchor:middle" o:gfxdata="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" adj="5162,-7815" fillcolor="white [3205]" strokecolor="#7f7f7f [1605]" strokeweight="2pt">
+              <v:shape w14:anchorId="04E51F2B" id="Abgerundete rechteckige Legende 26" o:spid="_x0000_s1037" type="#_x0000_t62" style="position:absolute;margin-left:328.8pt;margin-top:3.95pt;width:153pt;height:42pt;z-index:251674624;visibility:visible;mso-wrap-style:square;mso-width-percent:0;mso-height-percent:0;mso-wrap-distance-left:9pt;mso-wrap-distance-top:0;mso-wrap-distance-right:9pt;mso-wrap-distance-bottom:0;mso-position-horizontal:absolute;mso-position-horizontal-relative:text;mso-position-vertical:absolute;mso-position-vertical-relative:text;mso-width-percent:0;mso-height-percent:0;mso-width-relative:margin;mso-height-relative:margin;v-text-anchor:middle" o:gfxdata="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" adj="5162,-7815" fillcolor="white [3205]" strokecolor="#7f7f7f [1605]" strokeweight="2pt">
                 <v:textbox>
                   <w:txbxContent>
                     <w:p>
@@ -2305,7 +2305,7 @@
         <mc:AlternateContent>
           <mc:Choice Requires="wps">
             <w:drawing>
-              <wp:anchor distT="0" distB="0" distL="114300" distR="114300" simplePos="0" relativeHeight="251633664" behindDoc="0" locked="0" layoutInCell="1" allowOverlap="1" wp14:anchorId="7DF31335" wp14:editId="7134E711">
+              <wp:anchor distT="0" distB="0" distL="114300" distR="114300" simplePos="0" relativeHeight="251633664" behindDoc="0" locked="0" layoutInCell="1" allowOverlap="1" wp14:anchorId="69B2D419" wp14:editId="0C7FA192">
                 <wp:simplePos x="0" y="0"/>
                 <wp:positionH relativeFrom="column">
                   <wp:posOffset>3273264</wp:posOffset>
@@ -2390,7 +2390,7 @@
                                 <w:noProof/>
                               </w:rPr>
                               <w:drawing>
-                                <wp:inline distT="0" distB="0" distL="0" distR="0" wp14:anchorId="64EDAE80" wp14:editId="0D4C5798">
+                                <wp:inline distT="0" distB="0" distL="0" distR="0" wp14:anchorId="772832BC" wp14:editId="5C2F3C93">
                                   <wp:extent cx="1034142" cy="646909"/>
                                   <wp:effectExtent l="0" t="0" r="0" b="1270"/>
                                   <wp:docPr id="4134" name="Grafik 4134"/>
@@ -2430,7 +2430,7 @@
                                 <w:noProof/>
                               </w:rPr>
                               <w:drawing>
-                                <wp:inline distT="0" distB="0" distL="0" distR="0" wp14:anchorId="44C915B2" wp14:editId="71521F55">
+                                <wp:inline distT="0" distB="0" distL="0" distR="0" wp14:anchorId="1B33AAFF" wp14:editId="2833B914">
                                   <wp:extent cx="1717482" cy="3419061"/>
                                   <wp:effectExtent l="0" t="0" r="0" b="0"/>
                                   <wp:docPr id="4135" name="Grafik 4135"/>
@@ -2569,7 +2569,7 @@
           </mc:Choice>
           <mc:Fallback>
             <w:pict>
-              <v:roundrect w14:anchorId="7DF31335" id="Abgerundetes Rechteck 7" o:spid="_x0000_s1038" style="position:absolute;margin-left:257.75pt;margin-top:4.25pt;width:257.95pt;height:391.3pt;z-index:251633664;visibility:visible;mso-wrap-style:square;mso-width-percent:0;mso-height-percent:0;mso-wrap-distance-left:9pt;mso-wrap-distance-top:0;mso-wrap-distance-right:9pt;mso-wrap-distance-bottom:0;mso-position-horizontal:absolute;mso-position-horizontal-relative:text;mso-position-vertical:absolute;mso-position-vertical-relative:text;mso-width-percent:0;mso-height-percent:0;mso-width-relative:margin;mso-height-relative:margin;v-text-anchor:top" arcsize="10923f" o:gfxdata="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" fillcolor="#060" strokecolor="#006970" strokeweight="2pt">
+              <v:roundrect w14:anchorId="69B2D419" id="Abgerundetes Rechteck 7" o:spid="_x0000_s1038" style="position:absolute;margin-left:257.75pt;margin-top:4.25pt;width:257.95pt;height:391.3pt;z-index:251633664;visibility:visible;mso-wrap-style:square;mso-width-percent:0;mso-height-percent:0;mso-wrap-distance-left:9pt;mso-wrap-distance-top:0;mso-wrap-distance-right:9pt;mso-wrap-distance-bottom:0;mso-position-horizontal:absolute;mso-position-horizontal-relative:text;mso-position-vertical:absolute;mso-position-vertical-relative:text;mso-width-percent:0;mso-height-percent:0;mso-width-relative:margin;mso-height-relative:margin;v-text-anchor:top" arcsize="10923f" o:gfxdata="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" fillcolor="#060" strokecolor="#006970" strokeweight="2pt">
                 <v:fill opacity="5911f"/>
                 <v:textbox>
                   <w:txbxContent>
@@ -2604,7 +2604,7 @@
                           <w:noProof/>
                         </w:rPr>
                         <w:drawing>
-                          <wp:inline distT="0" distB="0" distL="0" distR="0" wp14:anchorId="64EDAE80" wp14:editId="0D4C5798">
+                          <wp:inline distT="0" distB="0" distL="0" distR="0" wp14:anchorId="772832BC" wp14:editId="5C2F3C93">
                             <wp:extent cx="1034142" cy="646909"/>
                             <wp:effectExtent l="0" t="0" r="0" b="1270"/>
                             <wp:docPr id="4134" name="Grafik 4134"/>
@@ -2644,7 +2644,7 @@
                           <w:noProof/>
                         </w:rPr>
                         <w:drawing>
-                          <wp:inline distT="0" distB="0" distL="0" distR="0" wp14:anchorId="44C915B2" wp14:editId="71521F55">
+                          <wp:inline distT="0" distB="0" distL="0" distR="0" wp14:anchorId="1B33AAFF" wp14:editId="2833B914">
                             <wp:extent cx="1717482" cy="3419061"/>
                             <wp:effectExtent l="0" t="0" r="0" b="0"/>
                             <wp:docPr id="4135" name="Grafik 4135"/>
@@ -2776,7 +2776,7 @@
         <mc:AlternateContent>
           <mc:Choice Requires="wps">
             <w:drawing>
-              <wp:anchor distT="0" distB="0" distL="114300" distR="114300" simplePos="0" relativeHeight="251646976" behindDoc="1" locked="0" layoutInCell="1" allowOverlap="1" wp14:anchorId="3568E3B9" wp14:editId="13F4EE7A">
+              <wp:anchor distT="0" distB="0" distL="114300" distR="114300" simplePos="0" relativeHeight="251646976" behindDoc="1" locked="0" layoutInCell="1" allowOverlap="1" wp14:anchorId="17661364" wp14:editId="4202A364">
                 <wp:simplePos x="0" y="0"/>
                 <wp:positionH relativeFrom="column">
                   <wp:posOffset>-99060</wp:posOffset>
@@ -2870,7 +2870,7 @@
                                 <w:color w:val="B4009E"/>
                               </w:rPr>
                               <w:drawing>
-                                <wp:inline distT="0" distB="0" distL="0" distR="0" wp14:anchorId="2734CF81" wp14:editId="300947A1">
+                                <wp:inline distT="0" distB="0" distL="0" distR="0" wp14:anchorId="634FEFD5" wp14:editId="0CB0A7BB">
                                   <wp:extent cx="1502229" cy="906153"/>
                                   <wp:effectExtent l="0" t="0" r="3175" b="8255"/>
                                   <wp:docPr id="4136" name="Grafik 4136" descr="C:\Users\ygl\AppData\Local\Temp\microbit-Screenshot-3.png"/>
@@ -2950,7 +2950,7 @@
           </mc:Choice>
           <mc:Fallback>
             <w:pict>
-              <v:roundrect w14:anchorId="3568E3B9" id="Abgerundetes Rechteck 3" o:spid="_x0000_s1039" style="position:absolute;margin-left:-7.8pt;margin-top:4.3pt;width:258pt;height:193.7pt;z-index:-251669504;visibility:visible;mso-wrap-style:square;mso-width-percent:0;mso-height-percent:0;mso-wrap-distance-left:9pt;mso-wrap-distance-top:0;mso-wrap-distance-right:9pt;mso-wrap-distance-bottom:0;mso-position-horizontal:absolute;mso-position-horizontal-relative:text;mso-position-vertical:absolute;mso-position-vertical-relative:text;mso-width-percent:0;mso-height-percent:0;mso-width-relative:margin;mso-height-relative:margin;v-text-anchor:top" arcsize="10923f" o:gfxdata="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" fillcolor="#f8c8e9 [660]" strokecolor="#b4009e" strokeweight="2pt">
+              <v:roundrect w14:anchorId="17661364" id="Abgerundetes Rechteck 3" o:spid="_x0000_s1039" style="position:absolute;margin-left:-7.8pt;margin-top:4.3pt;width:258pt;height:193.7pt;z-index:-251669504;visibility:visible;mso-wrap-style:square;mso-width-percent:0;mso-height-percent:0;mso-wrap-distance-left:9pt;mso-wrap-distance-top:0;mso-wrap-distance-right:9pt;mso-wrap-distance-bottom:0;mso-position-horizontal:absolute;mso-position-horizontal-relative:text;mso-position-vertical:absolute;mso-position-vertical-relative:text;mso-width-percent:0;mso-height-percent:0;mso-width-relative:margin;mso-height-relative:margin;v-text-anchor:top" arcsize="10923f" o:gfxdata="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" fillcolor="#f8c8e9 [660]" strokecolor="#b4009e" strokeweight="2pt">
                 <v:textbox>
                   <w:txbxContent>
                     <w:p>
@@ -2992,7 +2992,7 @@
                           <w:color w:val="B4009E"/>
                         </w:rPr>
                         <w:drawing>
-                          <wp:inline distT="0" distB="0" distL="0" distR="0" wp14:anchorId="2734CF81" wp14:editId="300947A1">
+                          <wp:inline distT="0" distB="0" distL="0" distR="0" wp14:anchorId="634FEFD5" wp14:editId="0CB0A7BB">
                             <wp:extent cx="1502229" cy="906153"/>
                             <wp:effectExtent l="0" t="0" r="3175" b="8255"/>
                             <wp:docPr id="4136" name="Grafik 4136" descr="C:\Users\ygl\AppData\Local\Temp\microbit-Screenshot-3.png"/>
@@ -3065,7 +3065,7 @@
           <w:lang w:eastAsia="de-DE"/>
         </w:rPr>
         <w:drawing>
-          <wp:anchor distT="0" distB="0" distL="114300" distR="114300" simplePos="0" relativeHeight="251667456" behindDoc="1" locked="0" layoutInCell="1" allowOverlap="1" wp14:anchorId="159158F6" wp14:editId="040E8A7F">
+          <wp:anchor distT="0" distB="0" distL="114300" distR="114300" simplePos="0" relativeHeight="251667456" behindDoc="1" locked="0" layoutInCell="1" allowOverlap="1" wp14:anchorId="7A4318C7" wp14:editId="7B1A883F">
             <wp:simplePos x="0" y="0"/>
             <wp:positionH relativeFrom="column">
               <wp:posOffset>1939290</wp:posOffset>
@@ -3159,7 +3159,7 @@
         <mc:AlternateContent>
           <mc:Choice Requires="wps">
             <w:drawing>
-              <wp:anchor distT="0" distB="0" distL="114300" distR="114300" simplePos="0" relativeHeight="251668480" behindDoc="0" locked="0" layoutInCell="1" allowOverlap="1" wp14:anchorId="3CE3D54C" wp14:editId="0B7A9011">
+              <wp:anchor distT="0" distB="0" distL="114300" distR="114300" simplePos="0" relativeHeight="251668480" behindDoc="0" locked="0" layoutInCell="1" allowOverlap="1" wp14:anchorId="43E9BFC3" wp14:editId="796E84D0">
                 <wp:simplePos x="0" y="0"/>
                 <wp:positionH relativeFrom="column">
                   <wp:posOffset>1848181</wp:posOffset>
@@ -3256,7 +3256,7 @@
           </mc:Choice>
           <mc:Fallback>
             <w:pict>
-              <v:shape w14:anchorId="3CE3D54C" id="Abgerundete rechteckige Legende 4112" o:spid="_x0000_s1040" type="#_x0000_t62" style="position:absolute;margin-left:145.55pt;margin-top:19pt;width:97.65pt;height:43.8pt;z-index:251668480;visibility:visible;mso-wrap-style:square;mso-width-percent:0;mso-height-percent:0;mso-wrap-distance-left:9pt;mso-wrap-distance-top:0;mso-wrap-distance-right:9pt;mso-wrap-distance-bottom:0;mso-position-horizontal:absolute;mso-position-horizontal-relative:text;mso-position-vertical:absolute;mso-position-vertical-relative:text;mso-width-percent:0;mso-height-percent:0;mso-width-relative:margin;mso-height-relative:margin;v-text-anchor:middle" o:gfxdata="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" adj="12074,-7737" fillcolor="white [3205]" strokecolor="#7f7f7f [1605]" strokeweight="2pt">
+              <v:shape w14:anchorId="43E9BFC3" id="Abgerundete rechteckige Legende 4112" o:spid="_x0000_s1040" type="#_x0000_t62" style="position:absolute;margin-left:145.55pt;margin-top:19pt;width:97.65pt;height:43.8pt;z-index:251668480;visibility:visible;mso-wrap-style:square;mso-width-percent:0;mso-height-percent:0;mso-wrap-distance-left:9pt;mso-wrap-distance-top:0;mso-wrap-distance-right:9pt;mso-wrap-distance-bottom:0;mso-position-horizontal:absolute;mso-position-horizontal-relative:text;mso-position-vertical:absolute;mso-position-vertical-relative:text;mso-width-percent:0;mso-height-percent:0;mso-width-relative:margin;mso-height-relative:margin;v-text-anchor:middle" o:gfxdata="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" adj="12074,-7737" fillcolor="white [3205]" strokecolor="#7f7f7f [1605]" strokeweight="2pt">
                 <v:textbox>
                   <w:txbxContent>
                     <w:p>
@@ -3301,7 +3301,7 @@
         <mc:AlternateContent>
           <mc:Choice Requires="wps">
             <w:drawing>
-              <wp:anchor distT="0" distB="0" distL="114300" distR="114300" simplePos="0" relativeHeight="251654144" behindDoc="0" locked="0" layoutInCell="1" allowOverlap="1" wp14:anchorId="77F58C47" wp14:editId="22137129">
+              <wp:anchor distT="0" distB="0" distL="114300" distR="114300" simplePos="0" relativeHeight="251654144" behindDoc="0" locked="0" layoutInCell="1" allowOverlap="1" wp14:anchorId="1FEA0BC3" wp14:editId="70D1F667">
                 <wp:simplePos x="0" y="0"/>
                 <wp:positionH relativeFrom="column">
                   <wp:posOffset>531586</wp:posOffset>
@@ -3422,7 +3422,7 @@
           </mc:Choice>
           <mc:Fallback>
             <w:pict>
-              <v:shape w14:anchorId="77F58C47" id="Abgerundete rechteckige Legende 17" o:spid="_x0000_s1041" type="#_x0000_t62" style="position:absolute;margin-left:41.85pt;margin-top:6.15pt;width:78pt;height:25.7pt;z-index:251654144;visibility:visible;mso-wrap-style:square;mso-width-percent:0;mso-height-percent:0;mso-wrap-distance-left:9pt;mso-wrap-distance-top:0;mso-wrap-distance-right:9pt;mso-wrap-distance-bottom:0;mso-position-horizontal:absolute;mso-position-horizontal-relative:text;mso-position-vertical:absolute;mso-position-vertical-relative:text;mso-width-percent:0;mso-height-percent:0;mso-width-relative:margin;mso-height-relative:margin;v-text-anchor:middle" o:gfxdata="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" adj="11837,-7168" fillcolor="white [3205]" strokecolor="#7f7f7f [1605]" strokeweight="2pt">
+              <v:shape w14:anchorId="1FEA0BC3" id="Abgerundete rechteckige Legende 17" o:spid="_x0000_s1041" type="#_x0000_t62" style="position:absolute;margin-left:41.85pt;margin-top:6.15pt;width:78pt;height:25.7pt;z-index:251654144;visibility:visible;mso-wrap-style:square;mso-width-percent:0;mso-height-percent:0;mso-wrap-distance-left:9pt;mso-wrap-distance-top:0;mso-wrap-distance-right:9pt;mso-wrap-distance-bottom:0;mso-position-horizontal:absolute;mso-position-horizontal-relative:text;mso-position-vertical:absolute;mso-position-vertical-relative:text;mso-width-percent:0;mso-height-percent:0;mso-width-relative:margin;mso-height-relative:margin;v-text-anchor:middle" o:gfxdata="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" adj="11837,-7168" fillcolor="white [3205]" strokecolor="#7f7f7f [1605]" strokeweight="2pt">
                 <v:textbox>
                   <w:txbxContent>
                     <w:p>
@@ -3494,7 +3494,7 @@
         <mc:AlternateContent>
           <mc:Choice Requires="wps">
             <w:drawing>
-              <wp:anchor distT="0" distB="0" distL="114300" distR="114300" simplePos="0" relativeHeight="251655168" behindDoc="0" locked="0" layoutInCell="1" allowOverlap="1" wp14:anchorId="5EE904FD" wp14:editId="2C71489C">
+              <wp:anchor distT="0" distB="0" distL="114300" distR="114300" simplePos="0" relativeHeight="251655168" behindDoc="0" locked="0" layoutInCell="1" allowOverlap="1" wp14:anchorId="41E6C0F5" wp14:editId="4C855470">
                 <wp:simplePos x="0" y="0"/>
                 <wp:positionH relativeFrom="column">
                   <wp:posOffset>130700</wp:posOffset>
@@ -3552,7 +3552,7 @@
                                 <w:lang w:eastAsia="de-DE"/>
                               </w:rPr>
                               <w:drawing>
-                                <wp:inline distT="0" distB="0" distL="0" distR="0" wp14:anchorId="554E029E" wp14:editId="2CC74848">
+                                <wp:inline distT="0" distB="0" distL="0" distR="0" wp14:anchorId="701F733E" wp14:editId="01950837">
                                   <wp:extent cx="2351315" cy="502855"/>
                                   <wp:effectExtent l="0" t="0" r="0" b="0"/>
                                   <wp:docPr id="48" name="Grafik 48"/>
@@ -3610,7 +3610,7 @@
           </mc:Choice>
           <mc:Fallback>
             <w:pict>
-              <v:shape w14:anchorId="5EE904FD" id="Abgerundete rechteckige Legende 22" o:spid="_x0000_s1042" type="#_x0000_t62" style="position:absolute;margin-left:10.3pt;margin-top:17.3pt;width:204.85pt;height:54pt;z-index:251655168;visibility:visible;mso-wrap-style:square;mso-width-percent:0;mso-height-percent:0;mso-wrap-distance-left:9pt;mso-wrap-distance-top:0;mso-wrap-distance-right:9pt;mso-wrap-distance-bottom:0;mso-position-horizontal:absolute;mso-position-horizontal-relative:text;mso-position-vertical:absolute;mso-position-vertical-relative:text;mso-width-percent:0;mso-height-percent:0;mso-width-relative:margin;mso-height-relative:margin;v-text-anchor:middle" o:gfxdata="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" adj="6742,-10932" fillcolor="white [3205]" strokecolor="#7f7f7f [1605]" strokeweight="2pt">
+              <v:shape w14:anchorId="41E6C0F5" id="Abgerundete rechteckige Legende 22" o:spid="_x0000_s1042" type="#_x0000_t62" style="position:absolute;margin-left:10.3pt;margin-top:17.3pt;width:204.85pt;height:54pt;z-index:251655168;visibility:visible;mso-wrap-style:square;mso-width-percent:0;mso-height-percent:0;mso-wrap-distance-left:9pt;mso-wrap-distance-top:0;mso-wrap-distance-right:9pt;mso-wrap-distance-bottom:0;mso-position-horizontal:absolute;mso-position-horizontal-relative:text;mso-position-vertical:absolute;mso-position-vertical-relative:text;mso-width-percent:0;mso-height-percent:0;mso-width-relative:margin;mso-height-relative:margin;v-text-anchor:middle" o:gfxdata="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" adj="6742,-10932" fillcolor="white [3205]" strokecolor="#7f7f7f [1605]" strokeweight="2pt">
                 <v:textbox>
                   <w:txbxContent>
                     <w:p>
@@ -3623,7 +3623,7 @@
                           <w:lang w:eastAsia="de-DE"/>
                         </w:rPr>
                         <w:drawing>
-                          <wp:inline distT="0" distB="0" distL="0" distR="0" wp14:anchorId="554E029E" wp14:editId="2CC74848">
+                          <wp:inline distT="0" distB="0" distL="0" distR="0" wp14:anchorId="701F733E" wp14:editId="01950837">
                             <wp:extent cx="2351315" cy="502855"/>
                             <wp:effectExtent l="0" t="0" r="0" b="0"/>
                             <wp:docPr id="48" name="Grafik 48"/>
@@ -3676,7 +3676,7 @@
         <mc:AlternateContent>
           <mc:Choice Requires="wps">
             <w:drawing>
-              <wp:anchor distT="0" distB="0" distL="114300" distR="114300" simplePos="0" relativeHeight="251656192" behindDoc="0" locked="0" layoutInCell="1" allowOverlap="1" wp14:anchorId="31EF4302" wp14:editId="42EA77CC">
+              <wp:anchor distT="0" distB="0" distL="114300" distR="114300" simplePos="0" relativeHeight="251656192" behindDoc="0" locked="0" layoutInCell="1" allowOverlap="1" wp14:anchorId="320539EF" wp14:editId="0D8C5939">
                 <wp:simplePos x="0" y="0"/>
                 <wp:positionH relativeFrom="column">
                   <wp:posOffset>5318760</wp:posOffset>
@@ -3780,7 +3780,7 @@
           </mc:Choice>
           <mc:Fallback>
             <w:pict>
-              <v:shape w14:anchorId="31EF4302" id="Abgerundete rechteckige Legende 37" o:spid="_x0000_s1043" type="#_x0000_t62" style="position:absolute;margin-left:418.8pt;margin-top:12.1pt;width:90.85pt;height:83.9pt;z-index:251656192;visibility:visible;mso-wrap-style:square;mso-width-percent:0;mso-height-percent:0;mso-wrap-distance-left:9pt;mso-wrap-distance-top:0;mso-wrap-distance-right:9pt;mso-wrap-distance-bottom:0;mso-position-horizontal:absolute;mso-position-horizontal-relative:text;mso-position-vertical:absolute;mso-position-vertical-relative:text;mso-width-percent:0;mso-height-percent:0;mso-width-relative:margin;mso-height-relative:margin;v-text-anchor:middle" o:gfxdata="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" adj="-4682,3796" fillcolor="white [3205]" strokecolor="#7f7f7f [1605]" strokeweight="2pt">
+              <v:shape w14:anchorId="320539EF" id="Abgerundete rechteckige Legende 37" o:spid="_x0000_s1043" type="#_x0000_t62" style="position:absolute;margin-left:418.8pt;margin-top:12.1pt;width:90.85pt;height:83.9pt;z-index:251656192;visibility:visible;mso-wrap-style:square;mso-width-percent:0;mso-height-percent:0;mso-wrap-distance-left:9pt;mso-wrap-distance-top:0;mso-wrap-distance-right:9pt;mso-wrap-distance-bottom:0;mso-position-horizontal:absolute;mso-position-horizontal-relative:text;mso-position-vertical:absolute;mso-position-vertical-relative:text;mso-width-percent:0;mso-height-percent:0;mso-width-relative:margin;mso-height-relative:margin;v-text-anchor:middle" o:gfxdata="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" adj="-4682,3796" fillcolor="white [3205]" strokecolor="#7f7f7f [1605]" strokeweight="2pt">
                 <v:textbox>
                   <w:txbxContent>
                     <w:p>
@@ -3835,7 +3835,7 @@
         <mc:AlternateContent>
           <mc:Choice Requires="wps">
             <w:drawing>
-              <wp:anchor distT="0" distB="0" distL="114300" distR="114300" simplePos="0" relativeHeight="251653120" behindDoc="0" locked="0" layoutInCell="1" allowOverlap="1" wp14:anchorId="4CCED971" wp14:editId="367896B3">
+              <wp:anchor distT="0" distB="0" distL="114300" distR="114300" simplePos="0" relativeHeight="251653120" behindDoc="0" locked="0" layoutInCell="1" allowOverlap="1" wp14:anchorId="5C47998D" wp14:editId="41DA98C1">
                 <wp:simplePos x="0" y="0"/>
                 <wp:positionH relativeFrom="column">
                   <wp:posOffset>-99695</wp:posOffset>
@@ -3920,7 +3920,7 @@
                                 <w:noProof/>
                               </w:rPr>
                               <w:drawing>
-                                <wp:inline distT="0" distB="0" distL="0" distR="0" wp14:anchorId="02526C93" wp14:editId="2F1BF9BA">
+                                <wp:inline distT="0" distB="0" distL="0" distR="0" wp14:anchorId="4D68CEAB" wp14:editId="48CD41CD">
                                   <wp:extent cx="2752851" cy="1064525"/>
                                   <wp:effectExtent l="0" t="0" r="0" b="2540"/>
                                   <wp:docPr id="51" name="Grafik 51"/>
@@ -4009,7 +4009,7 @@
           </mc:Choice>
           <mc:Fallback>
             <w:pict>
-              <v:roundrect w14:anchorId="4CCED971" id="Abgerundetes Rechteck 8" o:spid="_x0000_s1044" style="position:absolute;margin-left:-7.85pt;margin-top:11.25pt;width:258pt;height:192.2pt;z-index:251653120;visibility:visible;mso-wrap-style:square;mso-width-percent:0;mso-height-percent:0;mso-wrap-distance-left:9pt;mso-wrap-distance-top:0;mso-wrap-distance-right:9pt;mso-wrap-distance-bottom:0;mso-position-horizontal:absolute;mso-position-horizontal-relative:text;mso-position-vertical:absolute;mso-position-vertical-relative:text;mso-width-percent:0;mso-height-percent:0;mso-width-relative:margin;mso-height-relative:margin;v-text-anchor:top" arcsize="10923f" o:gfxdata="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" fillcolor="#606" strokecolor="#712672" strokeweight="2pt">
+              <v:roundrect w14:anchorId="5C47998D" id="Abgerundetes Rechteck 8" o:spid="_x0000_s1044" style="position:absolute;margin-left:-7.85pt;margin-top:11.25pt;width:258pt;height:192.2pt;z-index:251653120;visibility:visible;mso-wrap-style:square;mso-width-percent:0;mso-height-percent:0;mso-wrap-distance-left:9pt;mso-wrap-distance-top:0;mso-wrap-distance-right:9pt;mso-wrap-distance-bottom:0;mso-position-horizontal:absolute;mso-position-horizontal-relative:text;mso-position-vertical:absolute;mso-position-vertical-relative:text;mso-width-percent:0;mso-height-percent:0;mso-width-relative:margin;mso-height-relative:margin;v-text-anchor:top" arcsize="10923f" o:gfxdata="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" fillcolor="#606" strokecolor="#712672" strokeweight="2pt">
                 <v:fill opacity="5140f"/>
                 <v:textbox>
                   <w:txbxContent>
@@ -4044,7 +4044,7 @@
                           <w:noProof/>
                         </w:rPr>
                         <w:drawing>
-                          <wp:inline distT="0" distB="0" distL="0" distR="0" wp14:anchorId="02526C93" wp14:editId="2F1BF9BA">
+                          <wp:inline distT="0" distB="0" distL="0" distR="0" wp14:anchorId="4D68CEAB" wp14:editId="48CD41CD">
                             <wp:extent cx="2752851" cy="1064525"/>
                             <wp:effectExtent l="0" t="0" r="0" b="2540"/>
                             <wp:docPr id="51" name="Grafik 51"/>
@@ -4128,7 +4128,7 @@
         <mc:AlternateContent>
           <mc:Choice Requires="wps">
             <w:drawing>
-              <wp:anchor distT="0" distB="0" distL="114300" distR="114300" simplePos="0" relativeHeight="251661312" behindDoc="0" locked="0" layoutInCell="1" allowOverlap="1" wp14:anchorId="4B3A11EA" wp14:editId="0DCE2364">
+              <wp:anchor distT="0" distB="0" distL="114300" distR="114300" simplePos="0" relativeHeight="251661312" behindDoc="0" locked="0" layoutInCell="1" allowOverlap="1" wp14:anchorId="7A22F87B" wp14:editId="2AA374C1">
                 <wp:simplePos x="0" y="0"/>
                 <wp:positionH relativeFrom="column">
                   <wp:posOffset>1424396</wp:posOffset>
@@ -4213,7 +4213,7 @@
           </mc:Choice>
           <mc:Fallback>
             <w:pict>
-              <v:shape w14:anchorId="4B3A11EA" id="Abgerundete rechteckige Legende 52" o:spid="_x0000_s1045" type="#_x0000_t62" style="position:absolute;margin-left:112.15pt;margin-top:22.35pt;width:131.1pt;height:37.7pt;z-index:251661312;visibility:visible;mso-wrap-style:square;mso-width-percent:0;mso-height-percent:0;mso-wrap-distance-left:9pt;mso-wrap-distance-top:0;mso-wrap-distance-right:9pt;mso-wrap-distance-bottom:0;mso-position-horizontal:absolute;mso-position-horizontal-relative:text;mso-position-vertical:absolute;mso-position-vertical-relative:text;mso-width-percent:0;mso-height-percent:0;mso-width-relative:margin;mso-height-relative:margin;v-text-anchor:middle" o:gfxdata="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" adj="-4849,6347" fillcolor="white [3205]" strokecolor="#7f7f7f [1605]" strokeweight="2pt">
+              <v:shape w14:anchorId="7A22F87B" id="Abgerundete rechteckige Legende 52" o:spid="_x0000_s1045" type="#_x0000_t62" style="position:absolute;margin-left:112.15pt;margin-top:22.35pt;width:131.1pt;height:37.7pt;z-index:251661312;visibility:visible;mso-wrap-style:square;mso-width-percent:0;mso-height-percent:0;mso-wrap-distance-left:9pt;mso-wrap-distance-top:0;mso-wrap-distance-right:9pt;mso-wrap-distance-bottom:0;mso-position-horizontal:absolute;mso-position-horizontal-relative:text;mso-position-vertical:absolute;mso-position-vertical-relative:text;mso-width-percent:0;mso-height-percent:0;mso-width-relative:margin;mso-height-relative:margin;v-text-anchor:middle" o:gfxdata="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" adj="-4849,6347" fillcolor="white [3205]" strokecolor="#7f7f7f [1605]" strokeweight="2pt">
                 <v:textbox>
                   <w:txbxContent>
                     <w:p>
@@ -4251,7 +4251,7 @@
         <mc:AlternateContent>
           <mc:Choice Requires="wps">
             <w:drawing>
-              <wp:anchor distT="0" distB="0" distL="114300" distR="114300" simplePos="0" relativeHeight="251662336" behindDoc="0" locked="0" layoutInCell="1" allowOverlap="1" wp14:anchorId="38305D97" wp14:editId="32832E6A">
+              <wp:anchor distT="0" distB="0" distL="114300" distR="114300" simplePos="0" relativeHeight="251662336" behindDoc="0" locked="0" layoutInCell="1" allowOverlap="1" wp14:anchorId="5BC2E382" wp14:editId="5E9ED26F">
                 <wp:simplePos x="0" y="0"/>
                 <wp:positionH relativeFrom="column">
                   <wp:posOffset>335280</wp:posOffset>
@@ -4349,7 +4349,7 @@
           </mc:Choice>
           <mc:Fallback>
             <w:pict>
-              <v:shape w14:anchorId="38305D97" id="Abgerundete rechteckige Legende 55" o:spid="_x0000_s1046" type="#_x0000_t62" style="position:absolute;margin-left:26.4pt;margin-top:16.85pt;width:212.5pt;height:30.85pt;z-index:251662336;visibility:visible;mso-wrap-style:square;mso-width-percent:0;mso-height-percent:0;mso-wrap-distance-left:9pt;mso-wrap-distance-top:0;mso-wrap-distance-right:9pt;mso-wrap-distance-bottom:0;mso-position-horizontal:absolute;mso-position-horizontal-relative:text;mso-position-vertical:absolute;mso-position-vertical-relative:text;mso-width-percent:0;mso-height-percent:0;mso-width-relative:margin;mso-height-relative:margin;v-text-anchor:middle" o:gfxdata="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" adj="15630,-10841" fillcolor="white [3205]" strokecolor="#7f7f7f [1605]" strokeweight="2pt">
+              <v:shape w14:anchorId="5BC2E382" id="Abgerundete rechteckige Legende 55" o:spid="_x0000_s1046" type="#_x0000_t62" style="position:absolute;margin-left:26.4pt;margin-top:16.85pt;width:212.5pt;height:30.85pt;z-index:251662336;visibility:visible;mso-wrap-style:square;mso-width-percent:0;mso-height-percent:0;mso-wrap-distance-left:9pt;mso-wrap-distance-top:0;mso-wrap-distance-right:9pt;mso-wrap-distance-bottom:0;mso-position-horizontal:absolute;mso-position-horizontal-relative:text;mso-position-vertical:absolute;mso-position-vertical-relative:text;mso-width-percent:0;mso-height-percent:0;mso-width-relative:margin;mso-height-relative:margin;v-text-anchor:middle" o:gfxdata="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" adj="15630,-10841" fillcolor="white [3205]" strokecolor="#7f7f7f [1605]" strokeweight="2pt">
                 <v:textbox>
                   <w:txbxContent>
                     <w:p>
@@ -4414,7 +4414,7 @@
         <mc:AlternateContent>
           <mc:Choice Requires="wps">
             <w:drawing>
-              <wp:anchor distT="0" distB="0" distL="114300" distR="114300" simplePos="0" relativeHeight="251635712" behindDoc="0" locked="0" layoutInCell="1" allowOverlap="1" wp14:anchorId="72E363CE" wp14:editId="1878DD02">
+              <wp:anchor distT="0" distB="0" distL="114300" distR="114300" simplePos="0" relativeHeight="251635712" behindDoc="0" locked="0" layoutInCell="1" allowOverlap="1" wp14:anchorId="0DFBCEDC" wp14:editId="103B7BEE">
                 <wp:simplePos x="0" y="0"/>
                 <wp:positionH relativeFrom="margin">
                   <wp:align>right</wp:align>
@@ -4483,14 +4483,7 @@
                                 <w:color w:val="107C10"/>
                                 <w:sz w:val="40"/>
                               </w:rPr>
-                              <w:t>S</w:t>
-                            </w:r>
-                            <w:r>
-                              <w:rPr>
-                                <w:color w:val="107C10"/>
-                                <w:sz w:val="40"/>
-                              </w:rPr>
-                              <w:t>chleifen</w:t>
+                              <w:t>Wiederholungen</w:t>
                             </w:r>
                           </w:p>
                           <w:p>
@@ -4506,7 +4499,7 @@
                                 <w:noProof/>
                               </w:rPr>
                               <w:drawing>
-                                <wp:inline distT="0" distB="0" distL="0" distR="0" wp14:anchorId="136B59A2" wp14:editId="185A6775">
+                                <wp:inline distT="0" distB="0" distL="0" distR="0" wp14:anchorId="056225F3" wp14:editId="215691E7">
                                   <wp:extent cx="1742400" cy="2170800"/>
                                   <wp:effectExtent l="0" t="0" r="0" b="1270"/>
                                   <wp:docPr id="4104" name="Grafik 4104"/>
@@ -4593,7 +4586,7 @@
           </mc:Choice>
           <mc:Fallback>
             <w:pict>
-              <v:roundrect w14:anchorId="72E363CE" id="Abgerundetes Rechteck 44" o:spid="_x0000_s1047" style="position:absolute;margin-left:217.45pt;margin-top:12.8pt;width:268.65pt;height:235.8pt;z-index:251635712;visibility:visible;mso-wrap-style:square;mso-width-percent:0;mso-height-percent:0;mso-wrap-distance-left:9pt;mso-wrap-distance-top:0;mso-wrap-distance-right:9pt;mso-wrap-distance-bottom:0;mso-position-horizontal:right;mso-position-horizontal-relative:margin;mso-position-vertical:absolute;mso-position-vertical-relative:text;mso-width-percent:0;mso-height-percent:0;mso-width-relative:margin;mso-height-relative:margin;v-text-anchor:top" arcsize="10923f" o:gfxdata="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" fillcolor="green" strokecolor="#107c10" strokeweight="2pt">
+              <v:roundrect w14:anchorId="0DFBCEDC" id="Abgerundetes Rechteck 44" o:spid="_x0000_s1047" style="position:absolute;margin-left:217.45pt;margin-top:12.8pt;width:268.65pt;height:235.8pt;z-index:251635712;visibility:visible;mso-wrap-style:square;mso-width-percent:0;mso-height-percent:0;mso-wrap-distance-left:9pt;mso-wrap-distance-top:0;mso-wrap-distance-right:9pt;mso-wrap-distance-bottom:0;mso-position-horizontal:right;mso-position-horizontal-relative:margin;mso-position-vertical:absolute;mso-position-vertical-relative:text;mso-width-percent:0;mso-height-percent:0;mso-width-relative:margin;mso-height-relative:margin;v-text-anchor:top" arcsize="10923f" o:gfxdata="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" fillcolor="green" strokecolor="#107c10" strokeweight="2pt">
                 <v:fill opacity="3855f"/>
                 <v:textbox>
                   <w:txbxContent>
@@ -4612,14 +4605,7 @@
                           <w:color w:val="107C10"/>
                           <w:sz w:val="40"/>
                         </w:rPr>
-                        <w:t>S</w:t>
-                      </w:r>
-                      <w:r>
-                        <w:rPr>
-                          <w:color w:val="107C10"/>
-                          <w:sz w:val="40"/>
-                        </w:rPr>
-                        <w:t>chleifen</w:t>
+                        <w:t>Wiederholungen</w:t>
                       </w:r>
                     </w:p>
                     <w:p>
@@ -4635,7 +4621,7 @@
                           <w:noProof/>
                         </w:rPr>
                         <w:drawing>
-                          <wp:inline distT="0" distB="0" distL="0" distR="0" wp14:anchorId="136B59A2" wp14:editId="185A6775">
+                          <wp:inline distT="0" distB="0" distL="0" distR="0" wp14:anchorId="056225F3" wp14:editId="215691E7">
                             <wp:extent cx="1742400" cy="2170800"/>
                             <wp:effectExtent l="0" t="0" r="0" b="1270"/>
                             <wp:docPr id="4104" name="Grafik 4104"/>
@@ -4716,7 +4702,7 @@
         <mc:AlternateContent>
           <mc:Choice Requires="wps">
             <w:drawing>
-              <wp:anchor distT="0" distB="0" distL="114300" distR="114300" simplePos="0" relativeHeight="251636736" behindDoc="0" locked="0" layoutInCell="1" allowOverlap="1">
+              <wp:anchor distT="0" distB="0" distL="114300" distR="114300" simplePos="0" relativeHeight="251636736" behindDoc="0" locked="0" layoutInCell="1" allowOverlap="1" wp14:anchorId="550E212B" wp14:editId="1A1B41F2">
                 <wp:simplePos x="0" y="0"/>
                 <wp:positionH relativeFrom="margin">
                   <wp:align>left</wp:align>
@@ -4818,7 +4804,7 @@
           </mc:Choice>
           <mc:Fallback>
             <w:pict>
-              <v:roundrect id="Abgerundetes Rechteck 45" o:spid="_x0000_s1048" style="position:absolute;margin-left:0;margin-top:13.35pt;width:247.75pt;height:234.1pt;z-index:251636736;visibility:visible;mso-wrap-style:square;mso-width-percent:0;mso-wrap-distance-left:9pt;mso-wrap-distance-top:0;mso-wrap-distance-right:9pt;mso-wrap-distance-bottom:0;mso-position-horizontal:left;mso-position-horizontal-relative:margin;mso-position-vertical:absolute;mso-position-vertical-relative:text;mso-width-percent:0;mso-width-relative:margin;v-text-anchor:top" arcsize="10923f" o:gfxdata="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" fillcolor="#fcf" strokecolor="#ea5cbd [1940]" strokeweight="2pt">
+              <v:roundrect w14:anchorId="550E212B" id="Abgerundetes Rechteck 45" o:spid="_x0000_s1048" style="position:absolute;margin-left:0;margin-top:13.35pt;width:247.75pt;height:234.1pt;z-index:251636736;visibility:visible;mso-wrap-style:square;mso-width-percent:0;mso-wrap-distance-left:9pt;mso-wrap-distance-top:0;mso-wrap-distance-right:9pt;mso-wrap-distance-bottom:0;mso-position-horizontal:left;mso-position-horizontal-relative:margin;mso-position-vertical:absolute;mso-position-vertical-relative:text;mso-width-percent:0;mso-width-relative:margin;v-text-anchor:top" arcsize="10923f" o:gfxdata="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" fillcolor="#fcf" strokecolor="#ea5cbd [1940]" strokeweight="2pt">
                 <v:textbox>
                   <w:txbxContent>
                     <w:p>
@@ -4867,7 +4853,7 @@
         <mc:AlternateContent>
           <mc:Choice Requires="wps">
             <w:drawing>
-              <wp:anchor distT="0" distB="0" distL="114300" distR="114300" simplePos="0" relativeHeight="251639808" behindDoc="0" locked="0" layoutInCell="1" allowOverlap="1">
+              <wp:anchor distT="0" distB="0" distL="114300" distR="114300" simplePos="0" relativeHeight="251639808" behindDoc="0" locked="0" layoutInCell="1" allowOverlap="1" wp14:anchorId="22BD93CB" wp14:editId="5DDB9308">
                 <wp:simplePos x="0" y="0"/>
                 <wp:positionH relativeFrom="column">
                   <wp:posOffset>1851546</wp:posOffset>
@@ -4949,7 +4935,7 @@
           </mc:Choice>
           <mc:Fallback>
             <w:pict>
-              <v:shape id="Abgerundete rechteckige Legende 12" o:spid="_x0000_s1049" type="#_x0000_t62" style="position:absolute;margin-left:145.8pt;margin-top:14.4pt;width:98.45pt;height:55.9pt;z-index:251639808;visibility:visible;mso-wrap-style:square;mso-wrap-distance-left:9pt;mso-wrap-distance-top:0;mso-wrap-distance-right:9pt;mso-wrap-distance-bottom:0;mso-position-horizontal:absolute;mso-position-horizontal-relative:text;mso-position-vertical:absolute;mso-position-vertical-relative:text;v-text-anchor:middle" o:gfxdata="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" adj="-7442,13370" fillcolor="white [3212]" strokecolor="#7f7f7f [1605]" strokeweight="2pt">
+              <v:shape w14:anchorId="22BD93CB" id="Abgerundete rechteckige Legende 12" o:spid="_x0000_s1049" type="#_x0000_t62" style="position:absolute;margin-left:145.8pt;margin-top:14.4pt;width:98.45pt;height:55.9pt;z-index:251639808;visibility:visible;mso-wrap-style:square;mso-wrap-distance-left:9pt;mso-wrap-distance-top:0;mso-wrap-distance-right:9pt;mso-wrap-distance-bottom:0;mso-position-horizontal:absolute;mso-position-horizontal-relative:text;mso-position-vertical:absolute;mso-position-vertical-relative:text;v-text-anchor:middle" o:gfxdata="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" adj="-7442,13370" fillcolor="white [3212]" strokecolor="#7f7f7f [1605]" strokeweight="2pt">
                 <v:textbox>
                   <w:txbxContent>
                     <w:p>
@@ -4982,7 +4968,7 @@
         <mc:AlternateContent>
           <mc:Choice Requires="wps">
             <w:drawing>
-              <wp:anchor distT="0" distB="0" distL="114300" distR="114300" simplePos="0" relativeHeight="251663360" behindDoc="0" locked="0" layoutInCell="1" allowOverlap="1" wp14:anchorId="6FC36346" wp14:editId="35C4748F">
+              <wp:anchor distT="0" distB="0" distL="114300" distR="114300" simplePos="0" relativeHeight="251663360" behindDoc="0" locked="0" layoutInCell="1" allowOverlap="1" wp14:anchorId="4BA49444" wp14:editId="03D8BFEF">
                 <wp:simplePos x="0" y="0"/>
                 <wp:positionH relativeFrom="column">
                   <wp:posOffset>5201739</wp:posOffset>
@@ -5070,7 +5056,7 @@
           </mc:Choice>
           <mc:Fallback>
             <w:pict>
-              <v:shape w14:anchorId="6FC36346" id="Abgerundete rechteckige Legende 4105" o:spid="_x0000_s1050" type="#_x0000_t62" style="position:absolute;margin-left:409.6pt;margin-top:24.75pt;width:98.45pt;height:69.4pt;z-index:251663360;visibility:visible;mso-wrap-style:square;mso-width-percent:0;mso-height-percent:0;mso-wrap-distance-left:9pt;mso-wrap-distance-top:0;mso-wrap-distance-right:9pt;mso-wrap-distance-bottom:0;mso-position-horizontal:absolute;mso-position-horizontal-relative:text;mso-position-vertical:absolute;mso-position-vertical-relative:text;mso-width-percent:0;mso-height-percent:0;mso-width-relative:margin;mso-height-relative:margin;v-text-anchor:middle" o:gfxdata="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" adj="-10239,6134" fillcolor="white [3212]" strokecolor="#7f7f7f [1605]" strokeweight="2pt">
+              <v:shape w14:anchorId="4BA49444" id="Abgerundete rechteckige Legende 4105" o:spid="_x0000_s1050" type="#_x0000_t62" style="position:absolute;margin-left:409.6pt;margin-top:24.75pt;width:98.45pt;height:69.4pt;z-index:251663360;visibility:visible;mso-wrap-style:square;mso-width-percent:0;mso-height-percent:0;mso-wrap-distance-left:9pt;mso-wrap-distance-top:0;mso-wrap-distance-right:9pt;mso-wrap-distance-bottom:0;mso-position-horizontal:absolute;mso-position-horizontal-relative:text;mso-position-vertical:absolute;mso-position-vertical-relative:text;mso-width-percent:0;mso-height-percent:0;mso-width-relative:margin;mso-height-relative:margin;v-text-anchor:middle" o:gfxdata="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" adj="-10239,6134" fillcolor="white [3212]" strokecolor="#7f7f7f [1605]" strokeweight="2pt">
                 <v:textbox>
                   <w:txbxContent>
                     <w:p>
@@ -5103,7 +5089,7 @@
           <w:lang w:eastAsia="de-DE"/>
         </w:rPr>
         <w:drawing>
-          <wp:anchor distT="0" distB="0" distL="114300" distR="114300" simplePos="0" relativeHeight="251637760" behindDoc="0" locked="0" layoutInCell="1" allowOverlap="1">
+          <wp:anchor distT="0" distB="0" distL="114300" distR="114300" simplePos="0" relativeHeight="251637760" behindDoc="0" locked="0" layoutInCell="1" allowOverlap="1" wp14:anchorId="2D47F563" wp14:editId="3C9DAE55">
             <wp:simplePos x="0" y="0"/>
             <wp:positionH relativeFrom="column">
               <wp:posOffset>51274</wp:posOffset>
@@ -5199,7 +5185,7 @@
         <mc:AlternateContent>
           <mc:Choice Requires="wps">
             <w:drawing>
-              <wp:anchor distT="0" distB="0" distL="114300" distR="114300" simplePos="0" relativeHeight="251640832" behindDoc="0" locked="0" layoutInCell="1" allowOverlap="1">
+              <wp:anchor distT="0" distB="0" distL="114300" distR="114300" simplePos="0" relativeHeight="251640832" behindDoc="0" locked="0" layoutInCell="1" allowOverlap="1" wp14:anchorId="0835C4C7" wp14:editId="11CACE3A">
                 <wp:simplePos x="0" y="0"/>
                 <wp:positionH relativeFrom="column">
                   <wp:posOffset>1880121</wp:posOffset>
@@ -5317,7 +5303,7 @@
           </mc:Choice>
           <mc:Fallback>
             <w:pict>
-              <v:shape id="Abgerundete rechteckige Legende 13" o:spid="_x0000_s1051" type="#_x0000_t62" style="position:absolute;margin-left:148.05pt;margin-top:27pt;width:98.45pt;height:58.5pt;z-index:251640832;visibility:visible;mso-wrap-style:square;mso-wrap-distance-left:9pt;mso-wrap-distance-top:0;mso-wrap-distance-right:9pt;mso-wrap-distance-bottom:0;mso-position-horizontal:absolute;mso-position-horizontal-relative:text;mso-position-vertical:absolute;mso-position-vertical-relative:text;v-text-anchor:middle" o:gfxdata="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" adj="-8759,8002" fillcolor="white [3212]" strokecolor="#7f7f7f [1605]" strokeweight="2pt">
+              <v:shape w14:anchorId="0835C4C7" id="Abgerundete rechteckige Legende 13" o:spid="_x0000_s1051" type="#_x0000_t62" style="position:absolute;margin-left:148.05pt;margin-top:27pt;width:98.45pt;height:58.5pt;z-index:251640832;visibility:visible;mso-wrap-style:square;mso-wrap-distance-left:9pt;mso-wrap-distance-top:0;mso-wrap-distance-right:9pt;mso-wrap-distance-bottom:0;mso-position-horizontal:absolute;mso-position-horizontal-relative:text;mso-position-vertical:absolute;mso-position-vertical-relative:text;v-text-anchor:middle" o:gfxdata="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" adj="-8759,8002" fillcolor="white [3212]" strokecolor="#7f7f7f [1605]" strokeweight="2pt">
                 <v:textbox>
                   <w:txbxContent>
                     <w:p>
@@ -5386,7 +5372,7 @@
           <w:lang w:eastAsia="de-DE"/>
         </w:rPr>
         <w:drawing>
-          <wp:anchor distT="0" distB="0" distL="114300" distR="114300" simplePos="0" relativeHeight="251638784" behindDoc="0" locked="0" layoutInCell="1" allowOverlap="1">
+          <wp:anchor distT="0" distB="0" distL="114300" distR="114300" simplePos="0" relativeHeight="251638784" behindDoc="0" locked="0" layoutInCell="1" allowOverlap="1" wp14:anchorId="2C5648EF" wp14:editId="0538C5B4">
             <wp:simplePos x="0" y="0"/>
             <wp:positionH relativeFrom="column">
               <wp:posOffset>69054</wp:posOffset>
@@ -5469,7 +5455,7 @@
         <mc:AlternateContent>
           <mc:Choice Requires="wps">
             <w:drawing>
-              <wp:anchor distT="0" distB="0" distL="114300" distR="114300" simplePos="0" relativeHeight="251664384" behindDoc="0" locked="0" layoutInCell="1" allowOverlap="1" wp14:anchorId="4CB85CA7" wp14:editId="57C7502D">
+              <wp:anchor distT="0" distB="0" distL="114300" distR="114300" simplePos="0" relativeHeight="251664384" behindDoc="0" locked="0" layoutInCell="1" allowOverlap="1" wp14:anchorId="6E054BCD" wp14:editId="5C39E744">
                 <wp:simplePos x="0" y="0"/>
                 <wp:positionH relativeFrom="column">
                   <wp:posOffset>4962253</wp:posOffset>
@@ -5557,7 +5543,7 @@
           </mc:Choice>
           <mc:Fallback>
             <w:pict>
-              <v:shape w14:anchorId="4CB85CA7" id="Abgerundete rechteckige Legende 4107" o:spid="_x0000_s1052" type="#_x0000_t62" style="position:absolute;margin-left:390.75pt;margin-top:16.15pt;width:113.1pt;height:54.85pt;z-index:251664384;visibility:visible;mso-wrap-style:square;mso-width-percent:0;mso-height-percent:0;mso-wrap-distance-left:9pt;mso-wrap-distance-top:0;mso-wrap-distance-right:9pt;mso-wrap-distance-bottom:0;mso-position-horizontal:absolute;mso-position-horizontal-relative:text;mso-position-vertical:absolute;mso-position-vertical-relative:text;mso-width-percent:0;mso-height-percent:0;mso-width-relative:margin;mso-height-relative:margin;v-text-anchor:middle" o:gfxdata="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" adj="-12006,-1188" fillcolor="white [3212]" strokecolor="#7f7f7f [1605]" strokeweight="2pt">
+              <v:shape w14:anchorId="6E054BCD" id="Abgerundete rechteckige Legende 4107" o:spid="_x0000_s1052" type="#_x0000_t62" style="position:absolute;margin-left:390.75pt;margin-top:16.15pt;width:113.1pt;height:54.85pt;z-index:251664384;visibility:visible;mso-wrap-style:square;mso-width-percent:0;mso-height-percent:0;mso-wrap-distance-left:9pt;mso-wrap-distance-top:0;mso-wrap-distance-right:9pt;mso-wrap-distance-bottom:0;mso-position-horizontal:absolute;mso-position-horizontal-relative:text;mso-position-vertical:absolute;mso-position-vertical-relative:text;mso-width-percent:0;mso-height-percent:0;mso-width-relative:margin;mso-height-relative:margin;v-text-anchor:middle" o:gfxdata="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" adj="-12006,-1188" fillcolor="white [3212]" strokecolor="#7f7f7f [1605]" strokeweight="2pt">
                 <v:textbox>
                   <w:txbxContent>
                     <w:p>
@@ -5590,7 +5576,7 @@
           <w:lang w:eastAsia="de-DE"/>
         </w:rPr>
         <w:drawing>
-          <wp:anchor distT="0" distB="0" distL="114300" distR="114300" simplePos="0" relativeHeight="251641856" behindDoc="0" locked="0" layoutInCell="1" allowOverlap="1">
+          <wp:anchor distT="0" distB="0" distL="114300" distR="114300" simplePos="0" relativeHeight="251641856" behindDoc="0" locked="0" layoutInCell="1" allowOverlap="1" wp14:anchorId="3469F5D8" wp14:editId="600926A6">
             <wp:simplePos x="0" y="0"/>
             <wp:positionH relativeFrom="column">
               <wp:posOffset>103031</wp:posOffset>
@@ -5671,7 +5657,7 @@
         <mc:AlternateContent>
           <mc:Choice Requires="wps">
             <w:drawing>
-              <wp:anchor distT="0" distB="0" distL="114300" distR="114300" simplePos="0" relativeHeight="251665408" behindDoc="0" locked="0" layoutInCell="1" allowOverlap="1" wp14:anchorId="145BC290" wp14:editId="1F43DD97">
+              <wp:anchor distT="0" distB="0" distL="114300" distR="114300" simplePos="0" relativeHeight="251665408" behindDoc="0" locked="0" layoutInCell="1" allowOverlap="1" wp14:anchorId="5A1C9D92" wp14:editId="16D5E021">
                 <wp:simplePos x="0" y="0"/>
                 <wp:positionH relativeFrom="column">
                   <wp:posOffset>4113167</wp:posOffset>
@@ -5759,7 +5745,7 @@
           </mc:Choice>
           <mc:Fallback>
             <w:pict>
-              <v:shape w14:anchorId="145BC290" id="Abgerundete rechteckige Legende 4108" o:spid="_x0000_s1053" type="#_x0000_t62" style="position:absolute;margin-left:323.85pt;margin-top:25.6pt;width:85.75pt;height:27.5pt;z-index:251665408;visibility:visible;mso-wrap-style:square;mso-width-percent:0;mso-height-percent:0;mso-wrap-distance-left:9pt;mso-wrap-distance-top:0;mso-wrap-distance-right:9pt;mso-wrap-distance-bottom:0;mso-position-horizontal:absolute;mso-position-horizontal-relative:text;mso-position-vertical:absolute;mso-position-vertical-relative:text;mso-width-percent:0;mso-height-percent:0;mso-width-relative:margin;mso-height-relative:margin;v-text-anchor:middle" o:gfxdata="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" adj="-2518,1861" fillcolor="white [3205]" strokecolor="#7f7f7f [1605]" strokeweight="2pt">
+              <v:shape w14:anchorId="5A1C9D92" id="Abgerundete rechteckige Legende 4108" o:spid="_x0000_s1053" type="#_x0000_t62" style="position:absolute;margin-left:323.85pt;margin-top:25.6pt;width:85.75pt;height:27.5pt;z-index:251665408;visibility:visible;mso-wrap-style:square;mso-width-percent:0;mso-height-percent:0;mso-wrap-distance-left:9pt;mso-wrap-distance-top:0;mso-wrap-distance-right:9pt;mso-wrap-distance-bottom:0;mso-position-horizontal:absolute;mso-position-horizontal-relative:text;mso-position-vertical:absolute;mso-position-vertical-relative:text;mso-width-percent:0;mso-height-percent:0;mso-width-relative:margin;mso-height-relative:margin;v-text-anchor:middle" o:gfxdata="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" adj="-2518,1861" fillcolor="white [3205]" strokecolor="#7f7f7f [1605]" strokeweight="2pt">
                 <v:textbox>
                   <w:txbxContent>
                     <w:p>
@@ -5791,7 +5777,7 @@
           <w:noProof/>
         </w:rPr>
         <w:drawing>
-          <wp:anchor distT="0" distB="0" distL="114300" distR="114300" simplePos="0" relativeHeight="251642880" behindDoc="0" locked="0" layoutInCell="1" allowOverlap="1">
+          <wp:anchor distT="0" distB="0" distL="114300" distR="114300" simplePos="0" relativeHeight="251642880" behindDoc="0" locked="0" layoutInCell="1" allowOverlap="1" wp14:anchorId="26040FA8" wp14:editId="04D96651">
             <wp:simplePos x="0" y="0"/>
             <wp:positionH relativeFrom="column">
               <wp:posOffset>73499</wp:posOffset>
@@ -5871,7 +5857,7 @@
         <mc:AlternateContent>
           <mc:Choice Requires="wps">
             <w:drawing>
-              <wp:anchor distT="0" distB="0" distL="114300" distR="114300" simplePos="0" relativeHeight="251643904" behindDoc="0" locked="0" layoutInCell="1" allowOverlap="1">
+              <wp:anchor distT="0" distB="0" distL="114300" distR="114300" simplePos="0" relativeHeight="251643904" behindDoc="0" locked="0" layoutInCell="1" allowOverlap="1" wp14:anchorId="2336F371" wp14:editId="0E25EA81">
                 <wp:simplePos x="0" y="0"/>
                 <wp:positionH relativeFrom="column">
                   <wp:posOffset>2099196</wp:posOffset>
@@ -5953,7 +5939,7 @@
           </mc:Choice>
           <mc:Fallback>
             <w:pict>
-              <v:shape id="Abgerundete rechteckige Legende 14" o:spid="_x0000_s1054" type="#_x0000_t62" style="position:absolute;margin-left:165.3pt;margin-top:15.95pt;width:69.75pt;height:50.25pt;z-index:251643904;visibility:visible;mso-wrap-style:square;mso-wrap-distance-left:9pt;mso-wrap-distance-top:0;mso-wrap-distance-right:9pt;mso-wrap-distance-bottom:0;mso-position-horizontal:absolute;mso-position-horizontal-relative:text;mso-position-vertical:absolute;mso-position-vertical-relative:text;v-text-anchor:middle" o:gfxdata="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" adj="-5370,11632" fillcolor="white [3212]" strokecolor="#7f7f7f [1605]" strokeweight="2pt">
+              <v:shape w14:anchorId="2336F371" id="Abgerundete rechteckige Legende 14" o:spid="_x0000_s1054" type="#_x0000_t62" style="position:absolute;margin-left:165.3pt;margin-top:15.95pt;width:69.75pt;height:50.25pt;z-index:251643904;visibility:visible;mso-wrap-style:square;mso-wrap-distance-left:9pt;mso-wrap-distance-top:0;mso-wrap-distance-right:9pt;mso-wrap-distance-bottom:0;mso-position-horizontal:absolute;mso-position-horizontal-relative:text;mso-position-vertical:absolute;mso-position-vertical-relative:text;v-text-anchor:middle" o:gfxdata="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" adj="-5370,11632" fillcolor="white [3212]" strokecolor="#7f7f7f [1605]" strokeweight="2pt">
                 <v:textbox>
                   <w:txbxContent>
                     <w:p>
@@ -5988,7 +5974,7 @@
         <mc:AlternateContent>
           <mc:Choice Requires="wps">
             <w:drawing>
-              <wp:anchor distT="0" distB="0" distL="114300" distR="114300" simplePos="0" relativeHeight="251666432" behindDoc="0" locked="0" layoutInCell="1" allowOverlap="1" wp14:anchorId="669261C5" wp14:editId="18BDA972">
+              <wp:anchor distT="0" distB="0" distL="114300" distR="114300" simplePos="0" relativeHeight="251666432" behindDoc="0" locked="0" layoutInCell="1" allowOverlap="1" wp14:anchorId="5FA21008" wp14:editId="674DF372">
                 <wp:simplePos x="0" y="0"/>
                 <wp:positionH relativeFrom="column">
                   <wp:posOffset>4178481</wp:posOffset>
@@ -6088,7 +6074,7 @@
           </mc:Choice>
           <mc:Fallback>
             <w:pict>
-              <v:shape w14:anchorId="669261C5" id="Abgerundete rechteckige Legende 4109" o:spid="_x0000_s1055" type="#_x0000_t62" style="position:absolute;margin-left:329pt;margin-top:16.95pt;width:156.85pt;height:27.5pt;z-index:251666432;visibility:visible;mso-wrap-style:square;mso-width-percent:0;mso-height-percent:0;mso-wrap-distance-left:9pt;mso-wrap-distance-top:0;mso-wrap-distance-right:9pt;mso-wrap-distance-bottom:0;mso-position-horizontal:absolute;mso-position-horizontal-relative:text;mso-position-vertical:absolute;mso-position-vertical-relative:text;mso-width-percent:0;mso-height-percent:0;mso-width-relative:margin;mso-height-relative:margin;v-text-anchor:middle" o:gfxdata="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" adj="-2518,1861" fillcolor="white [3205]" strokecolor="#7f7f7f [1605]" strokeweight="2pt">
+              <v:shape w14:anchorId="5FA21008" id="Abgerundete rechteckige Legende 4109" o:spid="_x0000_s1055" type="#_x0000_t62" style="position:absolute;margin-left:329pt;margin-top:16.95pt;width:156.85pt;height:27.5pt;z-index:251666432;visibility:visible;mso-wrap-style:square;mso-width-percent:0;mso-height-percent:0;mso-wrap-distance-left:9pt;mso-wrap-distance-top:0;mso-wrap-distance-right:9pt;mso-wrap-distance-bottom:0;mso-position-horizontal:absolute;mso-position-horizontal-relative:text;mso-position-vertical:absolute;mso-position-vertical-relative:text;mso-width-percent:0;mso-height-percent:0;mso-width-relative:margin;mso-height-relative:margin;v-text-anchor:middle" o:gfxdata="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" adj="-2518,1861" fillcolor="white [3205]" strokecolor="#7f7f7f [1605]" strokeweight="2pt">
                 <v:textbox>
                   <w:txbxContent>
                     <w:p>
@@ -6150,7 +6136,7 @@
         <mc:AlternateContent>
           <mc:Choice Requires="wps">
             <w:drawing>
-              <wp:anchor distT="0" distB="0" distL="114300" distR="114300" simplePos="0" relativeHeight="251634688" behindDoc="1" locked="0" layoutInCell="1" allowOverlap="1" wp14:anchorId="6BACAB8B" wp14:editId="5A3DE10A">
+              <wp:anchor distT="0" distB="0" distL="114300" distR="114300" simplePos="0" relativeHeight="251634688" behindDoc="1" locked="0" layoutInCell="1" allowOverlap="1" wp14:anchorId="348155E0" wp14:editId="60C836B5">
                 <wp:simplePos x="0" y="0"/>
                 <wp:positionH relativeFrom="margin">
                   <wp:align>right</wp:align>
@@ -6234,7 +6220,7 @@
           </mc:Choice>
           <mc:Fallback>
             <w:pict>
-              <v:roundrect w14:anchorId="6BACAB8B" id="_x0000_s1056" style="position:absolute;left:0;text-align:left;margin-left:471.4pt;margin-top:.65pt;width:522.6pt;height:396.5pt;z-index:-251681792;visibility:visible;mso-wrap-style:square;mso-width-percent:0;mso-height-percent:0;mso-wrap-distance-left:9pt;mso-wrap-distance-top:0;mso-wrap-distance-right:9pt;mso-wrap-distance-bottom:0;mso-position-horizontal:right;mso-position-horizontal-relative:margin;mso-position-vertical:absolute;mso-position-vertical-relative:text;mso-width-percent:0;mso-height-percent:0;mso-width-relative:margin;mso-height-relative:margin;v-text-anchor:top" arcsize="3374f" o:gfxdata="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" fillcolor="#e0e0e2 [3214]" strokecolor="#64666a [3213]" strokeweight="2pt">
+              <v:roundrect w14:anchorId="348155E0" id="_x0000_s1056" style="position:absolute;left:0;text-align:left;margin-left:471.4pt;margin-top:.65pt;width:522.6pt;height:396.5pt;z-index:-251681792;visibility:visible;mso-wrap-style:square;mso-width-percent:0;mso-height-percent:0;mso-wrap-distance-left:9pt;mso-wrap-distance-top:0;mso-wrap-distance-right:9pt;mso-wrap-distance-bottom:0;mso-position-horizontal:right;mso-position-horizontal-relative:margin;mso-position-vertical:absolute;mso-position-vertical-relative:text;mso-width-percent:0;mso-height-percent:0;mso-width-relative:margin;mso-height-relative:margin;v-text-anchor:top" arcsize="3374f" o:gfxdata="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" fillcolor="#e0e0e2 [3214]" strokecolor="#64666a [3213]" strokeweight="2pt">
                 <v:textbox>
                   <w:txbxContent>
                     <w:p>
@@ -6261,7 +6247,7 @@
         <mc:AlternateContent>
           <mc:Choice Requires="wps">
             <w:drawing>
-              <wp:anchor distT="0" distB="0" distL="114300" distR="114300" simplePos="0" relativeHeight="251650048" behindDoc="0" locked="0" layoutInCell="1" allowOverlap="1" wp14:anchorId="469B9C4E" wp14:editId="5AC840BD">
+              <wp:anchor distT="0" distB="0" distL="114300" distR="114300" simplePos="0" relativeHeight="251650048" behindDoc="0" locked="0" layoutInCell="1" allowOverlap="1" wp14:anchorId="7BE7B0C4" wp14:editId="02754871">
                 <wp:simplePos x="0" y="0"/>
                 <wp:positionH relativeFrom="column">
                   <wp:posOffset>4846415</wp:posOffset>
@@ -6346,7 +6332,7 @@
           </mc:Choice>
           <mc:Fallback>
             <w:pict>
-              <v:shape w14:anchorId="469B9C4E" id="Abgerundete rechteckige Legende 60" o:spid="_x0000_s1057" type="#_x0000_t62" style="position:absolute;left:0;text-align:left;margin-left:381.6pt;margin-top:37.1pt;width:131.1pt;height:42.85pt;z-index:251650048;visibility:visible;mso-wrap-style:square;mso-width-percent:0;mso-height-percent:0;mso-wrap-distance-left:9pt;mso-wrap-distance-top:0;mso-wrap-distance-right:9pt;mso-wrap-distance-bottom:0;mso-position-horizontal:absolute;mso-position-horizontal-relative:text;mso-position-vertical:absolute;mso-position-vertical-relative:text;mso-width-percent:0;mso-height-percent:0;mso-width-relative:margin;mso-height-relative:margin;v-text-anchor:middle" o:gfxdata="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" adj="9912,29128" fillcolor="white [3205]" strokecolor="#7f7f7f [1605]" strokeweight="2pt">
+              <v:shape w14:anchorId="7BE7B0C4" id="Abgerundete rechteckige Legende 60" o:spid="_x0000_s1057" type="#_x0000_t62" style="position:absolute;left:0;text-align:left;margin-left:381.6pt;margin-top:37.1pt;width:131.1pt;height:42.85pt;z-index:251650048;visibility:visible;mso-wrap-style:square;mso-width-percent:0;mso-height-percent:0;mso-wrap-distance-left:9pt;mso-wrap-distance-top:0;mso-wrap-distance-right:9pt;mso-wrap-distance-bottom:0;mso-position-horizontal:absolute;mso-position-horizontal-relative:text;mso-position-vertical:absolute;mso-position-vertical-relative:text;mso-width-percent:0;mso-height-percent:0;mso-width-relative:margin;mso-height-relative:margin;v-text-anchor:middle" o:gfxdata="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" adj="9912,29128" fillcolor="white [3205]" strokecolor="#7f7f7f [1605]" strokeweight="2pt">
                 <v:textbox>
                   <w:txbxContent>
                     <w:p>
@@ -6377,7 +6363,7 @@
           <w:lang w:eastAsia="de-DE"/>
         </w:rPr>
         <w:drawing>
-          <wp:anchor distT="0" distB="0" distL="114300" distR="114300" simplePos="0" relativeHeight="251681792" behindDoc="1" locked="0" layoutInCell="1" allowOverlap="1" wp14:anchorId="6B4007C0" wp14:editId="127649C3">
+          <wp:anchor distT="0" distB="0" distL="114300" distR="114300" simplePos="0" relativeHeight="251681792" behindDoc="1" locked="0" layoutInCell="1" allowOverlap="1" wp14:anchorId="6868C6A1" wp14:editId="1698F572">
             <wp:simplePos x="0" y="0"/>
             <wp:positionH relativeFrom="column">
               <wp:posOffset>538480</wp:posOffset>
@@ -6440,7 +6426,7 @@
         <mc:AlternateContent>
           <mc:Choice Requires="wps">
             <w:drawing>
-              <wp:anchor distT="0" distB="0" distL="114300" distR="114300" simplePos="0" relativeHeight="251644928" behindDoc="0" locked="0" layoutInCell="1" allowOverlap="1" wp14:anchorId="3D110E13" wp14:editId="5255B14A">
+              <wp:anchor distT="0" distB="0" distL="114300" distR="114300" simplePos="0" relativeHeight="251644928" behindDoc="0" locked="0" layoutInCell="1" allowOverlap="1" wp14:anchorId="050CD090" wp14:editId="57A9D5FD">
                 <wp:simplePos x="0" y="0"/>
                 <wp:positionH relativeFrom="column">
                   <wp:posOffset>2534920</wp:posOffset>
@@ -6525,7 +6511,7 @@
           </mc:Choice>
           <mc:Fallback>
             <w:pict>
-              <v:shape w14:anchorId="3D110E13" id="Abgerundete rechteckige Legende 57" o:spid="_x0000_s1058" type="#_x0000_t62" style="position:absolute;left:0;text-align:left;margin-left:199.6pt;margin-top:233.5pt;width:89.05pt;height:36.85pt;z-index:251644928;visibility:visible;mso-wrap-style:square;mso-width-percent:0;mso-height-percent:0;mso-wrap-distance-left:9pt;mso-wrap-distance-top:0;mso-wrap-distance-right:9pt;mso-wrap-distance-bottom:0;mso-position-horizontal:absolute;mso-position-horizontal-relative:text;mso-position-vertical:absolute;mso-position-vertical-relative:text;mso-width-percent:0;mso-height-percent:0;mso-width-relative:margin;mso-height-relative:margin;v-text-anchor:middle" o:gfxdata="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" adj="4322,-3264" fillcolor="white [3205]" strokecolor="#7f7f7f [1605]" strokeweight="2pt">
+              <v:shape w14:anchorId="050CD090" id="Abgerundete rechteckige Legende 57" o:spid="_x0000_s1058" type="#_x0000_t62" style="position:absolute;left:0;text-align:left;margin-left:199.6pt;margin-top:233.5pt;width:89.05pt;height:36.85pt;z-index:251644928;visibility:visible;mso-wrap-style:square;mso-width-percent:0;mso-height-percent:0;mso-wrap-distance-left:9pt;mso-wrap-distance-top:0;mso-wrap-distance-right:9pt;mso-wrap-distance-bottom:0;mso-position-horizontal:absolute;mso-position-horizontal-relative:text;mso-position-vertical:absolute;mso-position-vertical-relative:text;mso-width-percent:0;mso-height-percent:0;mso-width-relative:margin;mso-height-relative:margin;v-text-anchor:middle" o:gfxdata="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" adj="4322,-3264" fillcolor="white [3205]" strokecolor="#7f7f7f [1605]" strokeweight="2pt">
                 <v:textbox>
                   <w:txbxContent>
                     <w:p>
@@ -6558,7 +6544,7 @@
         <mc:AlternateContent>
           <mc:Choice Requires="wps">
             <w:drawing>
-              <wp:anchor distT="0" distB="0" distL="114300" distR="114300" simplePos="0" relativeHeight="251645952" behindDoc="0" locked="0" layoutInCell="1" allowOverlap="1" wp14:anchorId="20783491" wp14:editId="3E856B8D">
+              <wp:anchor distT="0" distB="0" distL="114300" distR="114300" simplePos="0" relativeHeight="251645952" behindDoc="0" locked="0" layoutInCell="1" allowOverlap="1" wp14:anchorId="29833529" wp14:editId="299B2F1A">
                 <wp:simplePos x="0" y="0"/>
                 <wp:positionH relativeFrom="column">
                   <wp:posOffset>3830955</wp:posOffset>
@@ -6643,7 +6629,7 @@
           </mc:Choice>
           <mc:Fallback>
             <w:pict>
-              <v:shape w14:anchorId="20783491" id="Abgerundete rechteckige Legende 58" o:spid="_x0000_s1059" type="#_x0000_t62" style="position:absolute;left:0;text-align:left;margin-left:301.65pt;margin-top:229.25pt;width:89.05pt;height:41.95pt;z-index:251645952;visibility:visible;mso-wrap-style:square;mso-width-percent:0;mso-height-percent:0;mso-wrap-distance-left:9pt;mso-wrap-distance-top:0;mso-wrap-distance-right:9pt;mso-wrap-distance-bottom:0;mso-position-horizontal:absolute;mso-position-horizontal-relative:text;mso-position-vertical:absolute;mso-position-vertical-relative:text;mso-width-percent:0;mso-height-percent:0;mso-width-relative:margin;mso-height-relative:margin;v-text-anchor:middle" o:gfxdata="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" adj="3491,-16831" fillcolor="white [3205]" strokecolor="#7f7f7f [1605]" strokeweight="2pt">
+              <v:shape w14:anchorId="29833529" id="Abgerundete rechteckige Legende 58" o:spid="_x0000_s1059" type="#_x0000_t62" style="position:absolute;left:0;text-align:left;margin-left:301.65pt;margin-top:229.25pt;width:89.05pt;height:41.95pt;z-index:251645952;visibility:visible;mso-wrap-style:square;mso-width-percent:0;mso-height-percent:0;mso-wrap-distance-left:9pt;mso-wrap-distance-top:0;mso-wrap-distance-right:9pt;mso-wrap-distance-bottom:0;mso-position-horizontal:absolute;mso-position-horizontal-relative:text;mso-position-vertical:absolute;mso-position-vertical-relative:text;mso-width-percent:0;mso-height-percent:0;mso-width-relative:margin;mso-height-relative:margin;v-text-anchor:middle" o:gfxdata="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" adj="3491,-16831" fillcolor="white [3205]" strokecolor="#7f7f7f [1605]" strokeweight="2pt">
                 <v:textbox>
                   <w:txbxContent>
                     <w:p>
@@ -6681,7 +6667,7 @@
         <mc:AlternateContent>
           <mc:Choice Requires="wps">
             <w:drawing>
-              <wp:anchor distT="0" distB="0" distL="114300" distR="114300" simplePos="0" relativeHeight="251649024" behindDoc="0" locked="0" layoutInCell="1" allowOverlap="1" wp14:anchorId="61487BEC" wp14:editId="34C7091E">
+              <wp:anchor distT="0" distB="0" distL="114300" distR="114300" simplePos="0" relativeHeight="251649024" behindDoc="0" locked="0" layoutInCell="1" allowOverlap="1" wp14:anchorId="416ABDAE" wp14:editId="36FB8FC2">
                 <wp:simplePos x="0" y="0"/>
                 <wp:positionH relativeFrom="column">
                   <wp:posOffset>2286000</wp:posOffset>
@@ -6766,7 +6752,7 @@
           </mc:Choice>
           <mc:Fallback>
             <w:pict>
-              <v:shape w14:anchorId="61487BEC" id="Abgerundete rechteckige Legende 59" o:spid="_x0000_s1060" type="#_x0000_t62" style="position:absolute;margin-left:180pt;margin-top:12.4pt;width:74.55pt;height:38.8pt;z-index:251649024;visibility:visible;mso-wrap-style:square;mso-width-percent:0;mso-height-percent:0;mso-wrap-distance-left:9pt;mso-wrap-distance-top:0;mso-wrap-distance-right:9pt;mso-wrap-distance-bottom:0;mso-position-horizontal:absolute;mso-position-horizontal-relative:text;mso-position-vertical:absolute;mso-position-vertical-relative:text;mso-width-percent:0;mso-height-percent:0;mso-width-relative:margin;mso-height-relative:margin;v-text-anchor:middle" o:gfxdata="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" adj="3283,28709" fillcolor="white [3205]" strokecolor="#7f7f7f [1605]" strokeweight="2pt">
+              <v:shape w14:anchorId="416ABDAE" id="Abgerundete rechteckige Legende 59" o:spid="_x0000_s1060" type="#_x0000_t62" style="position:absolute;margin-left:180pt;margin-top:12.4pt;width:74.55pt;height:38.8pt;z-index:251649024;visibility:visible;mso-wrap-style:square;mso-width-percent:0;mso-height-percent:0;mso-wrap-distance-left:9pt;mso-wrap-distance-top:0;mso-wrap-distance-right:9pt;mso-wrap-distance-bottom:0;mso-position-horizontal:absolute;mso-position-horizontal-relative:text;mso-position-vertical:absolute;mso-position-vertical-relative:text;mso-width-percent:0;mso-height-percent:0;mso-width-relative:margin;mso-height-relative:margin;v-text-anchor:middle" o:gfxdata="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" adj="3283,28709" fillcolor="white [3205]" strokecolor="#7f7f7f [1605]" strokeweight="2pt">
                 <v:textbox>
                   <w:txbxContent>
                     <w:p>
@@ -6799,7 +6785,7 @@
         <mc:AlternateContent>
           <mc:Choice Requires="wps">
             <w:drawing>
-              <wp:anchor distT="0" distB="0" distL="114300" distR="114300" simplePos="0" relativeHeight="251651072" behindDoc="0" locked="0" layoutInCell="1" allowOverlap="1" wp14:anchorId="6F7A224E" wp14:editId="3B831075">
+              <wp:anchor distT="0" distB="0" distL="114300" distR="114300" simplePos="0" relativeHeight="251651072" behindDoc="0" locked="0" layoutInCell="1" allowOverlap="1" wp14:anchorId="6BC6CD41" wp14:editId="44BD3744">
                 <wp:simplePos x="0" y="0"/>
                 <wp:positionH relativeFrom="column">
                   <wp:posOffset>532263</wp:posOffset>
@@ -6883,7 +6869,7 @@
           </mc:Choice>
           <mc:Fallback>
             <w:pict>
-              <v:shape w14:anchorId="6F7A224E" id="Abgerundete rechteckige Legende 61" o:spid="_x0000_s1061" type="#_x0000_t62" style="position:absolute;margin-left:41.9pt;margin-top:.6pt;width:133.7pt;height:29.1pt;z-index:251651072;visibility:visible;mso-wrap-style:square;mso-width-percent:0;mso-height-percent:0;mso-wrap-distance-left:9pt;mso-wrap-distance-top:0;mso-wrap-distance-right:9pt;mso-wrap-distance-bottom:0;mso-position-horizontal:absolute;mso-position-horizontal-relative:text;mso-position-vertical:absolute;mso-position-vertical-relative:text;mso-width-percent:0;mso-height-percent:0;mso-width-relative:margin;mso-height-relative:margin;v-text-anchor:middle" o:gfxdata="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" adj="10071,26810" fillcolor="white [3205]" strokecolor="#7f7f7f [1605]" strokeweight="2pt">
+              <v:shape w14:anchorId="6BC6CD41" id="Abgerundete rechteckige Legende 61" o:spid="_x0000_s1061" type="#_x0000_t62" style="position:absolute;margin-left:41.9pt;margin-top:.6pt;width:133.7pt;height:29.1pt;z-index:251651072;visibility:visible;mso-wrap-style:square;mso-width-percent:0;mso-height-percent:0;mso-wrap-distance-left:9pt;mso-wrap-distance-top:0;mso-wrap-distance-right:9pt;mso-wrap-distance-bottom:0;mso-position-horizontal:absolute;mso-position-horizontal-relative:text;mso-position-vertical:absolute;mso-position-vertical-relative:text;mso-width-percent:0;mso-height-percent:0;mso-width-relative:margin;mso-height-relative:margin;v-text-anchor:middle" o:gfxdata="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" adj="10071,26810" fillcolor="white [3205]" strokecolor="#7f7f7f [1605]" strokeweight="2pt">
                 <v:textbox>
                   <w:txbxContent>
                     <w:p>
@@ -6917,7 +6903,7 @@
         <mc:AlternateContent>
           <mc:Choice Requires="wps">
             <w:drawing>
-              <wp:anchor distT="0" distB="0" distL="114300" distR="114300" simplePos="0" relativeHeight="251669504" behindDoc="0" locked="0" layoutInCell="1" allowOverlap="1" wp14:anchorId="4970C621" wp14:editId="066DCAFD">
+              <wp:anchor distT="0" distB="0" distL="114300" distR="114300" simplePos="0" relativeHeight="251669504" behindDoc="0" locked="0" layoutInCell="1" allowOverlap="1" wp14:anchorId="29FE00E6" wp14:editId="10753F30">
                 <wp:simplePos x="0" y="0"/>
                 <wp:positionH relativeFrom="column">
                   <wp:posOffset>578324</wp:posOffset>
@@ -7002,7 +6988,7 @@
           </mc:Choice>
           <mc:Fallback>
             <w:pict>
-              <v:shape w14:anchorId="4970C621" id="Abgerundete rechteckige Legende 63" o:spid="_x0000_s1062" type="#_x0000_t62" style="position:absolute;margin-left:45.55pt;margin-top:136.15pt;width:100.25pt;height:52.25pt;z-index:251669504;visibility:visible;mso-wrap-style:square;mso-width-percent:0;mso-height-percent:0;mso-wrap-distance-left:9pt;mso-wrap-distance-top:0;mso-wrap-distance-right:9pt;mso-wrap-distance-bottom:0;mso-position-horizontal:absolute;mso-position-horizontal-relative:text;mso-position-vertical:absolute;mso-position-vertical-relative:text;mso-width-percent:0;mso-height-percent:0;mso-width-relative:margin;mso-height-relative:margin;v-text-anchor:middle" o:gfxdata="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" adj="6416,-6392" fillcolor="white [3205]" strokecolor="#7f7f7f [1605]" strokeweight="2pt">
+              <v:shape w14:anchorId="29FE00E6" id="Abgerundete rechteckige Legende 63" o:spid="_x0000_s1062" type="#_x0000_t62" style="position:absolute;margin-left:45.55pt;margin-top:136.15pt;width:100.25pt;height:52.25pt;z-index:251669504;visibility:visible;mso-wrap-style:square;mso-width-percent:0;mso-height-percent:0;mso-wrap-distance-left:9pt;mso-wrap-distance-top:0;mso-wrap-distance-right:9pt;mso-wrap-distance-bottom:0;mso-position-horizontal:absolute;mso-position-horizontal-relative:text;mso-position-vertical:absolute;mso-position-vertical-relative:text;mso-width-percent:0;mso-height-percent:0;mso-width-relative:margin;mso-height-relative:margin;v-text-anchor:middle" o:gfxdata="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" adj="6416,-6392" fillcolor="white [3205]" strokecolor="#7f7f7f [1605]" strokeweight="2pt">
                 <v:textbox>
                   <w:txbxContent>
                     <w:p>
@@ -7033,7 +7019,7 @@
           <w:lang w:eastAsia="de-DE"/>
         </w:rPr>
         <w:drawing>
-          <wp:anchor distT="0" distB="0" distL="114300" distR="114300" simplePos="0" relativeHeight="251677696" behindDoc="0" locked="0" layoutInCell="1" allowOverlap="1" wp14:anchorId="5E82ED4A" wp14:editId="5FD62897">
+          <wp:anchor distT="0" distB="0" distL="114300" distR="114300" simplePos="0" relativeHeight="251677696" behindDoc="0" locked="0" layoutInCell="1" allowOverlap="1" wp14:anchorId="7D05E0C9" wp14:editId="1944297A">
             <wp:simplePos x="0" y="0"/>
             <wp:positionH relativeFrom="column">
               <wp:posOffset>3583940</wp:posOffset>
@@ -7103,7 +7089,7 @@
         <mc:AlternateContent>
           <mc:Choice Requires="wps">
             <w:drawing>
-              <wp:anchor distT="0" distB="0" distL="114300" distR="114300" simplePos="0" relativeHeight="251678720" behindDoc="0" locked="0" layoutInCell="1" allowOverlap="1" wp14:anchorId="108F9AFB" wp14:editId="70393A6A">
+              <wp:anchor distT="0" distB="0" distL="114300" distR="114300" simplePos="0" relativeHeight="251678720" behindDoc="0" locked="0" layoutInCell="1" allowOverlap="1" wp14:anchorId="00DD9974" wp14:editId="5054B63B">
                 <wp:simplePos x="0" y="0"/>
                 <wp:positionH relativeFrom="column">
                   <wp:posOffset>3050540</wp:posOffset>
@@ -7188,7 +7174,7 @@
         <mc:AlternateContent>
           <mc:Choice Requires="wps">
             <w:drawing>
-              <wp:anchor distT="0" distB="0" distL="114300" distR="114300" simplePos="0" relativeHeight="251676672" behindDoc="0" locked="0" layoutInCell="1" allowOverlap="1" wp14:anchorId="218D8013" wp14:editId="4C771C90">
+              <wp:anchor distT="0" distB="0" distL="114300" distR="114300" simplePos="0" relativeHeight="251676672" behindDoc="0" locked="0" layoutInCell="1" allowOverlap="1" wp14:anchorId="5CDFCD06" wp14:editId="10C95173">
                 <wp:simplePos x="0" y="0"/>
                 <wp:positionH relativeFrom="column">
                   <wp:posOffset>532263</wp:posOffset>
@@ -7280,8 +7266,6 @@
                               </w:rPr>
                               <w:t>r</w:t>
                             </w:r>
-                            <w:bookmarkStart w:id="0" w:name="_GoBack"/>
-                            <w:bookmarkEnd w:id="0"/>
                             <w:r>
                               <w:rPr>
                                 <w:color w:val="B4009E"/>
@@ -7318,7 +7302,7 @@
           </mc:Choice>
           <mc:Fallback>
             <w:pict>
-              <v:shape w14:anchorId="218D8013" id="Abgerundete rechteckige Legende 4098" o:spid="_x0000_s1063" type="#_x0000_t62" style="position:absolute;margin-left:41.9pt;margin-top:258.45pt;width:200.4pt;height:60.7pt;z-index:251676672;visibility:visible;mso-wrap-style:square;mso-width-percent:0;mso-height-percent:0;mso-wrap-distance-left:9pt;mso-wrap-distance-top:0;mso-wrap-distance-right:9pt;mso-wrap-distance-bottom:0;mso-position-horizontal:absolute;mso-position-horizontal-relative:text;mso-position-vertical:absolute;mso-position-vertical-relative:text;mso-width-percent:0;mso-height-percent:0;mso-width-relative:margin;mso-height-relative:margin;v-text-anchor:middle" o:gfxdata="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" adj="6416,-6392" fillcolor="white [3205]" strokecolor="#7f7f7f [1605]" strokeweight="2pt">
+              <v:shape w14:anchorId="5CDFCD06" id="Abgerundete rechteckige Legende 4098" o:spid="_x0000_s1063" type="#_x0000_t62" style="position:absolute;margin-left:41.9pt;margin-top:258.45pt;width:200.4pt;height:60.7pt;z-index:251676672;visibility:visible;mso-wrap-style:square;mso-width-percent:0;mso-height-percent:0;mso-wrap-distance-left:9pt;mso-wrap-distance-top:0;mso-wrap-distance-right:9pt;mso-wrap-distance-bottom:0;mso-position-horizontal:absolute;mso-position-horizontal-relative:text;mso-position-vertical:absolute;mso-position-vertical-relative:text;mso-width-percent:0;mso-height-percent:0;mso-width-relative:margin;mso-height-relative:margin;v-text-anchor:middle" o:gfxdata="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" adj="6416,-6392" fillcolor="white [3205]" strokecolor="#7f7f7f [1605]" strokeweight="2pt">
                 <v:textbox>
                   <w:txbxContent>
                     <w:p>
@@ -7365,8 +7349,6 @@
                         </w:rPr>
                         <w:t>r</w:t>
                       </w:r>
-                      <w:bookmarkStart w:id="1" w:name="_GoBack"/>
-                      <w:bookmarkEnd w:id="1"/>
                       <w:r>
                         <w:rPr>
                           <w:color w:val="B4009E"/>
@@ -7396,7 +7378,7 @@
         <mc:AlternateContent>
           <mc:Choice Requires="wps">
             <w:drawing>
-              <wp:anchor distT="0" distB="0" distL="114300" distR="114300" simplePos="0" relativeHeight="251679744" behindDoc="0" locked="0" layoutInCell="1" allowOverlap="1" wp14:anchorId="35E01A99" wp14:editId="71692F14">
+              <wp:anchor distT="0" distB="0" distL="114300" distR="114300" simplePos="0" relativeHeight="251679744" behindDoc="0" locked="0" layoutInCell="1" allowOverlap="1" wp14:anchorId="16465C55" wp14:editId="2450DB28">
                 <wp:simplePos x="0" y="0"/>
                 <wp:positionH relativeFrom="column">
                   <wp:posOffset>4710904</wp:posOffset>
@@ -7506,7 +7488,7 @@
           </mc:Choice>
           <mc:Fallback>
             <w:pict>
-              <v:roundrect w14:anchorId="35E01A99" id="Abgerundetes Rechteck 4103" o:spid="_x0000_s1064" style="position:absolute;margin-left:370.95pt;margin-top:290.6pt;width:139.75pt;height:33.4pt;z-index:251679744;visibility:visible;mso-wrap-style:square;mso-width-percent:0;mso-height-percent:0;mso-wrap-distance-left:9pt;mso-wrap-distance-top:0;mso-wrap-distance-right:9pt;mso-wrap-distance-bottom:0;mso-position-horizontal:absolute;mso-position-horizontal-relative:text;mso-position-vertical:absolute;mso-position-vertical-relative:text;mso-width-percent:0;mso-height-percent:0;mso-width-relative:margin;mso-height-relative:margin;v-text-anchor:middle" arcsize="10923f" o:gfxdata="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" fillcolor="#b51783 [3204]" strokecolor="#590b40 [1604]" strokeweight="2pt">
+              <v:roundrect w14:anchorId="16465C55" id="Abgerundetes Rechteck 4103" o:spid="_x0000_s1064" style="position:absolute;margin-left:370.95pt;margin-top:290.6pt;width:139.75pt;height:33.4pt;z-index:251679744;visibility:visible;mso-wrap-style:square;mso-width-percent:0;mso-height-percent:0;mso-wrap-distance-left:9pt;mso-wrap-distance-top:0;mso-wrap-distance-right:9pt;mso-wrap-distance-bottom:0;mso-position-horizontal:absolute;mso-position-horizontal-relative:text;mso-position-vertical:absolute;mso-position-vertical-relative:text;mso-width-percent:0;mso-height-percent:0;mso-width-relative:margin;mso-height-relative:margin;v-text-anchor:middle" arcsize="10923f" o:gfxdata="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" fillcolor="#b51783 [3204]" strokecolor="#590b40 [1604]" strokeweight="2pt">
                 <v:textbox>
                   <w:txbxContent>
                     <w:p>
@@ -7568,7 +7550,7 @@
         <mc:AlternateContent>
           <mc:Choice Requires="wps">
             <w:drawing>
-              <wp:anchor distT="0" distB="0" distL="114300" distR="114300" simplePos="0" relativeHeight="251670528" behindDoc="0" locked="0" layoutInCell="1" allowOverlap="1">
+              <wp:anchor distT="0" distB="0" distL="114300" distR="114300" simplePos="0" relativeHeight="251670528" behindDoc="0" locked="0" layoutInCell="1" allowOverlap="1" wp14:anchorId="4CF462CD" wp14:editId="567F2112">
                 <wp:simplePos x="0" y="0"/>
                 <wp:positionH relativeFrom="column">
                   <wp:posOffset>-1475105</wp:posOffset>
@@ -7654,11 +7636,11 @@
           </mc:Choice>
           <mc:Fallback>
             <w:pict>
-              <v:shapetype id="_x0000_t202" coordsize="21600,21600" o:spt="202" path="m,l,21600r21600,l21600,xe">
+              <v:shapetype w14:anchorId="4CF462CD" id="_x0000_t202" coordsize="21600,21600" o:spt="202" path="m,l,21600r21600,l21600,xe">
                 <v:stroke joinstyle="miter"/>
                 <v:path gradientshapeok="t" o:connecttype="rect"/>
               </v:shapetype>
-              <v:shape id="Textfeld 4123" o:spid="_x0000_s1065" type="#_x0000_t202" style="position:absolute;margin-left:-116.15pt;margin-top:134.2pt;width:275.6pt;height:31.7pt;rotation:-90;z-index:251670528;visibility:visible;mso-wrap-style:square;mso-width-percent:0;mso-wrap-distance-left:9pt;mso-wrap-distance-top:0;mso-wrap-distance-right:9pt;mso-wrap-distance-bottom:0;mso-position-horizontal:absolute;mso-position-horizontal-relative:text;mso-position-vertical:absolute;mso-position-vertical-relative:text;mso-width-percent:0;mso-width-relative:margin;v-text-anchor:top" o:gfxdata="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" filled="f" stroked="f" strokeweight=".5pt">
+              <v:shape id="Textfeld 4123" o:spid="_x0000_s1065" type="#_x0000_t202" style="position:absolute;margin-left:-116.15pt;margin-top:134.2pt;width:275.6pt;height:31.7pt;rotation:-90;z-index:251670528;visibility:visible;mso-wrap-style:square;mso-width-percent:0;mso-wrap-distance-left:9pt;mso-wrap-distance-top:0;mso-wrap-distance-right:9pt;mso-wrap-distance-bottom:0;mso-position-horizontal:absolute;mso-position-horizontal-relative:text;mso-position-vertical:absolute;mso-position-vertical-relative:text;mso-width-percent:0;mso-width-relative:margin;v-text-anchor:top" o:gfxdata="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" filled="f" stroked="f" strokeweight=".5pt">
                 <v:textbox>
                   <w:txbxContent>
                     <w:p>
@@ -7720,7 +7702,7 @@
 </file>
 
 <file path=word/endnotes.xml><?xml version="1.0" encoding="utf-8"?>
-<w:endnotes xmlns:wpc="http://schemas.microsoft.com/office/word/2010/wordprocessingCanvas" xmlns:cx="http://schemas.microsoft.com/office/drawing/2014/chartex" xmlns:cx1="http://schemas.microsoft.com/office/drawing/2015/9/8/chartex" xmlns:cx2="http://schemas.microsoft.com/office/drawing/2015/10/21/chartex" xmlns:cx3="http://schemas.microsoft.com/office/drawing/2016/5/9/chartex" xmlns:cx4="http://schemas.microsoft.com/office/drawing/2016/5/10/chartex" xmlns:cx5="http://schemas.microsoft.com/office/drawing/2016/5/11/chartex" xmlns:cx6="http://schemas.microsoft.com/office/drawing/2016/5/12/chartex" xmlns:cx7="http://schemas.microsoft.com/office/drawing/2016/5/13/chartex" xmlns:cx8="http://schemas.microsoft.com/office/drawing/2016/5/14/chartex" xmlns:mc="http://schemas.openxmlformats.org/markup-compatibility/2006" xmlns:aink="http://schemas.microsoft.com/office/drawing/2016/ink" xmlns:am3d="http://schemas.microsoft.com/office/drawing/2017/model3d" xmlns:o="urn:schemas-microsoft-com:office:office" xmlns:r="http://schemas.openxmlformats.org/officeDocument/2006/relationships" xmlns:m="http://schemas.openxmlformats.org/officeDocument/2006/math" xmlns:v="urn:schemas-microsoft-com:vml" xmlns:wp14="http://schemas.microsoft.com/office/word/2010/wordprocessingDrawing" xmlns:wp="http://schemas.openxmlformats.org/drawingml/2006/wordprocessingDrawing" xmlns:w10="urn:schemas-microsoft-com:office:word" xmlns:w="http://schemas.openxmlformats.org/wordprocessingml/2006/main" xmlns:w14="http://schemas.microsoft.com/office/word/2010/wordml" xmlns:w15="http://schemas.microsoft.com/office/word/2012/wordml" xmlns:w16cid="http://schemas.microsoft.com/office/word/2016/wordml/cid" xmlns:w16se="http://schemas.microsoft.com/office/word/2015/wordml/symex" xmlns:wpg="http://schemas.microsoft.com/office/word/2010/wordprocessingGroup" xmlns:wpi="http://schemas.microsoft.com/office/word/2010/wordprocessingInk" xmlns:wne="http://schemas.microsoft.com/office/word/2006/wordml" xmlns:wps="http://schemas.microsoft.com/office/word/2010/wordprocessingShape" mc:Ignorable="w14 w15 w16se w16cid wp14">
+<w:endnotes xmlns:wpc="http://schemas.microsoft.com/office/word/2010/wordprocessingCanvas" xmlns:cx="http://schemas.microsoft.com/office/drawing/2014/chartex" xmlns:cx1="http://schemas.microsoft.com/office/drawing/2015/9/8/chartex" xmlns:cx2="http://schemas.microsoft.com/office/drawing/2015/10/21/chartex" xmlns:cx3="http://schemas.microsoft.com/office/drawing/2016/5/9/chartex" xmlns:cx4="http://schemas.microsoft.com/office/drawing/2016/5/10/chartex" xmlns:cx5="http://schemas.microsoft.com/office/drawing/2016/5/11/chartex" xmlns:cx6="http://schemas.microsoft.com/office/drawing/2016/5/12/chartex" xmlns:cx7="http://schemas.microsoft.com/office/drawing/2016/5/13/chartex" xmlns:cx8="http://schemas.microsoft.com/office/drawing/2016/5/14/chartex" xmlns:mc="http://schemas.openxmlformats.org/markup-compatibility/2006" xmlns:aink="http://schemas.microsoft.com/office/drawing/2016/ink" xmlns:am3d="http://schemas.microsoft.com/office/drawing/2017/model3d" xmlns:o="urn:schemas-microsoft-com:office:office" xmlns:oel="http://schemas.microsoft.com/office/2019/extlst" xmlns:r="http://schemas.openxmlformats.org/officeDocument/2006/relationships" xmlns:m="http://schemas.openxmlformats.org/officeDocument/2006/math" xmlns:v="urn:schemas-microsoft-com:vml" xmlns:wp14="http://schemas.microsoft.com/office/word/2010/wordprocessingDrawing" xmlns:wp="http://schemas.openxmlformats.org/drawingml/2006/wordprocessingDrawing" xmlns:w10="urn:schemas-microsoft-com:office:word" xmlns:w="http://schemas.openxmlformats.org/wordprocessingml/2006/main" xmlns:w14="http://schemas.microsoft.com/office/word/2010/wordml" xmlns:w15="http://schemas.microsoft.com/office/word/2012/wordml" xmlns:w16cex="http://schemas.microsoft.com/office/word/2018/wordml/cex" xmlns:w16cid="http://schemas.microsoft.com/office/word/2016/wordml/cid" xmlns:w16="http://schemas.microsoft.com/office/word/2018/wordml" xmlns:w16sdtdh="http://schemas.microsoft.com/office/word/2020/wordml/sdtdatahash" xmlns:w16se="http://schemas.microsoft.com/office/word/2015/wordml/symex" xmlns:wpg="http://schemas.microsoft.com/office/word/2010/wordprocessingGroup" xmlns:wpi="http://schemas.microsoft.com/office/word/2010/wordprocessingInk" xmlns:wne="http://schemas.microsoft.com/office/word/2006/wordml" xmlns:wps="http://schemas.microsoft.com/office/word/2010/wordprocessingShape" mc:Ignorable="w14 w15 w16se w16cid w16 w16cex w16sdtdh wp14">
   <w:endnote w:type="separator" w:id="-1">
     <w:p>
       <w:pPr>
@@ -7745,7 +7727,7 @@
 </file>
 
 <file path=word/footer1.xml><?xml version="1.0" encoding="utf-8"?>
-<w:ftr xmlns:wpc="http://schemas.microsoft.com/office/word/2010/wordprocessingCanvas" xmlns:cx="http://schemas.microsoft.com/office/drawing/2014/chartex" xmlns:cx1="http://schemas.microsoft.com/office/drawing/2015/9/8/chartex" xmlns:cx2="http://schemas.microsoft.com/office/drawing/2015/10/21/chartex" xmlns:cx3="http://schemas.microsoft.com/office/drawing/2016/5/9/chartex" xmlns:cx4="http://schemas.microsoft.com/office/drawing/2016/5/10/chartex" xmlns:cx5="http://schemas.microsoft.com/office/drawing/2016/5/11/chartex" xmlns:cx6="http://schemas.microsoft.com/office/drawing/2016/5/12/chartex" xmlns:cx7="http://schemas.microsoft.com/office/drawing/2016/5/13/chartex" xmlns:cx8="http://schemas.microsoft.com/office/drawing/2016/5/14/chartex" xmlns:mc="http://schemas.openxmlformats.org/markup-compatibility/2006" xmlns:aink="http://schemas.microsoft.com/office/drawing/2016/ink" xmlns:am3d="http://schemas.microsoft.com/office/drawing/2017/model3d" xmlns:o="urn:schemas-microsoft-com:office:office" xmlns:r="http://schemas.openxmlformats.org/officeDocument/2006/relationships" xmlns:m="http://schemas.openxmlformats.org/officeDocument/2006/math" xmlns:v="urn:schemas-microsoft-com:vml" xmlns:wp14="http://schemas.microsoft.com/office/word/2010/wordprocessingDrawing" xmlns:wp="http://schemas.openxmlformats.org/drawingml/2006/wordprocessingDrawing" xmlns:w10="urn:schemas-microsoft-com:office:word" xmlns:w="http://schemas.openxmlformats.org/wordprocessingml/2006/main" xmlns:w14="http://schemas.microsoft.com/office/word/2010/wordml" xmlns:w15="http://schemas.microsoft.com/office/word/2012/wordml" xmlns:w16cid="http://schemas.microsoft.com/office/word/2016/wordml/cid" xmlns:w16se="http://schemas.microsoft.com/office/word/2015/wordml/symex" xmlns:wpg="http://schemas.microsoft.com/office/word/2010/wordprocessingGroup" xmlns:wpi="http://schemas.microsoft.com/office/word/2010/wordprocessingInk" xmlns:wne="http://schemas.microsoft.com/office/word/2006/wordml" xmlns:wps="http://schemas.microsoft.com/office/word/2010/wordprocessingShape" mc:Ignorable="w14 w15 w16se w16cid wp14">
+<w:ftr xmlns:wpc="http://schemas.microsoft.com/office/word/2010/wordprocessingCanvas" xmlns:cx="http://schemas.microsoft.com/office/drawing/2014/chartex" xmlns:cx1="http://schemas.microsoft.com/office/drawing/2015/9/8/chartex" xmlns:cx2="http://schemas.microsoft.com/office/drawing/2015/10/21/chartex" xmlns:cx3="http://schemas.microsoft.com/office/drawing/2016/5/9/chartex" xmlns:cx4="http://schemas.microsoft.com/office/drawing/2016/5/10/chartex" xmlns:cx5="http://schemas.microsoft.com/office/drawing/2016/5/11/chartex" xmlns:cx6="http://schemas.microsoft.com/office/drawing/2016/5/12/chartex" xmlns:cx7="http://schemas.microsoft.com/office/drawing/2016/5/13/chartex" xmlns:cx8="http://schemas.microsoft.com/office/drawing/2016/5/14/chartex" xmlns:mc="http://schemas.openxmlformats.org/markup-compatibility/2006" xmlns:aink="http://schemas.microsoft.com/office/drawing/2016/ink" xmlns:am3d="http://schemas.microsoft.com/office/drawing/2017/model3d" xmlns:o="urn:schemas-microsoft-com:office:office" xmlns:oel="http://schemas.microsoft.com/office/2019/extlst" xmlns:r="http://schemas.openxmlformats.org/officeDocument/2006/relationships" xmlns:m="http://schemas.openxmlformats.org/officeDocument/2006/math" xmlns:v="urn:schemas-microsoft-com:vml" xmlns:wp14="http://schemas.microsoft.com/office/word/2010/wordprocessingDrawing" xmlns:wp="http://schemas.openxmlformats.org/drawingml/2006/wordprocessingDrawing" xmlns:w10="urn:schemas-microsoft-com:office:word" xmlns:w="http://schemas.openxmlformats.org/wordprocessingml/2006/main" xmlns:w14="http://schemas.microsoft.com/office/word/2010/wordml" xmlns:w15="http://schemas.microsoft.com/office/word/2012/wordml" xmlns:w16cex="http://schemas.microsoft.com/office/word/2018/wordml/cex" xmlns:w16cid="http://schemas.microsoft.com/office/word/2016/wordml/cid" xmlns:w16="http://schemas.microsoft.com/office/word/2018/wordml" xmlns:w16sdtdh="http://schemas.microsoft.com/office/word/2020/wordml/sdtdatahash" xmlns:w16se="http://schemas.microsoft.com/office/word/2015/wordml/symex" xmlns:wpg="http://schemas.microsoft.com/office/word/2010/wordprocessingGroup" xmlns:wpi="http://schemas.microsoft.com/office/word/2010/wordprocessingInk" xmlns:wne="http://schemas.microsoft.com/office/word/2006/wordml" xmlns:wps="http://schemas.microsoft.com/office/word/2010/wordprocessingShape" mc:Ignorable="w14 w15 w16se w16cid w16 w16cex w16sdtdh wp14">
   <w:p>
     <w:pPr>
       <w:pStyle w:val="Fuzeile"/>
@@ -7769,7 +7751,7 @@
         <w:szCs w:val="24"/>
         <w:lang w:val="en-US"/>
       </w:rPr>
-      <w:t>© 201</w:t>
+      <w:t>©</w:t>
     </w:r>
     <w:r>
       <w:rPr>
@@ -7777,7 +7759,56 @@
         <w:szCs w:val="24"/>
         <w:lang w:val="en-US"/>
       </w:rPr>
-      <w:t>9</w:t>
+      <w:t xml:space="preserve"> 2019 -</w:t>
+    </w:r>
+    <w:r>
+      <w:rPr>
+        <w:color w:val="64666A" w:themeColor="text1"/>
+        <w:szCs w:val="24"/>
+        <w:lang w:val="en-US"/>
+      </w:rPr>
+      <w:t xml:space="preserve"> </w:t>
+    </w:r>
+    <w:r>
+      <w:rPr>
+        <w:color w:val="64666A" w:themeColor="text1"/>
+        <w:szCs w:val="24"/>
+        <w:lang w:val="en-US"/>
+      </w:rPr>
+      <w:fldChar w:fldCharType="begin"/>
+    </w:r>
+    <w:r>
+      <w:rPr>
+        <w:color w:val="64666A" w:themeColor="text1"/>
+        <w:szCs w:val="24"/>
+        <w:lang w:val="en-US"/>
+      </w:rPr>
+      <w:instrText xml:space="preserve"> DATE  \@ "YYYY"  \* MERGEFORMAT </w:instrText>
+    </w:r>
+    <w:r>
+      <w:rPr>
+        <w:color w:val="64666A" w:themeColor="text1"/>
+        <w:szCs w:val="24"/>
+        <w:lang w:val="en-US"/>
+      </w:rPr>
+      <w:fldChar w:fldCharType="separate"/>
+    </w:r>
+    <w:r>
+      <w:rPr>
+        <w:noProof/>
+        <w:color w:val="64666A" w:themeColor="text1"/>
+        <w:szCs w:val="24"/>
+        <w:lang w:val="en-US"/>
+      </w:rPr>
+      <w:t>2024</w:t>
+    </w:r>
+    <w:r>
+      <w:rPr>
+        <w:color w:val="64666A" w:themeColor="text1"/>
+        <w:szCs w:val="24"/>
+        <w:lang w:val="en-US"/>
+      </w:rPr>
+      <w:fldChar w:fldCharType="end"/>
     </w:r>
     <w:r>
       <w:rPr>
@@ -7826,7 +7857,7 @@
 </file>
 
 <file path=word/footer2.xml><?xml version="1.0" encoding="utf-8"?>
-<w:ftr xmlns:wpc="http://schemas.microsoft.com/office/word/2010/wordprocessingCanvas" xmlns:cx="http://schemas.microsoft.com/office/drawing/2014/chartex" xmlns:cx1="http://schemas.microsoft.com/office/drawing/2015/9/8/chartex" xmlns:cx2="http://schemas.microsoft.com/office/drawing/2015/10/21/chartex" xmlns:cx3="http://schemas.microsoft.com/office/drawing/2016/5/9/chartex" xmlns:cx4="http://schemas.microsoft.com/office/drawing/2016/5/10/chartex" xmlns:cx5="http://schemas.microsoft.com/office/drawing/2016/5/11/chartex" xmlns:cx6="http://schemas.microsoft.com/office/drawing/2016/5/12/chartex" xmlns:cx7="http://schemas.microsoft.com/office/drawing/2016/5/13/chartex" xmlns:cx8="http://schemas.microsoft.com/office/drawing/2016/5/14/chartex" xmlns:mc="http://schemas.openxmlformats.org/markup-compatibility/2006" xmlns:aink="http://schemas.microsoft.com/office/drawing/2016/ink" xmlns:am3d="http://schemas.microsoft.com/office/drawing/2017/model3d" xmlns:o="urn:schemas-microsoft-com:office:office" xmlns:r="http://schemas.openxmlformats.org/officeDocument/2006/relationships" xmlns:m="http://schemas.openxmlformats.org/officeDocument/2006/math" xmlns:v="urn:schemas-microsoft-com:vml" xmlns:wp14="http://schemas.microsoft.com/office/word/2010/wordprocessingDrawing" xmlns:wp="http://schemas.openxmlformats.org/drawingml/2006/wordprocessingDrawing" xmlns:w10="urn:schemas-microsoft-com:office:word" xmlns:w="http://schemas.openxmlformats.org/wordprocessingml/2006/main" xmlns:w14="http://schemas.microsoft.com/office/word/2010/wordml" xmlns:w15="http://schemas.microsoft.com/office/word/2012/wordml" xmlns:w16cid="http://schemas.microsoft.com/office/word/2016/wordml/cid" xmlns:w16se="http://schemas.microsoft.com/office/word/2015/wordml/symex" xmlns:wpg="http://schemas.microsoft.com/office/word/2010/wordprocessingGroup" xmlns:wpi="http://schemas.microsoft.com/office/word/2010/wordprocessingInk" xmlns:wne="http://schemas.microsoft.com/office/word/2006/wordml" xmlns:wps="http://schemas.microsoft.com/office/word/2010/wordprocessingShape" mc:Ignorable="w14 w15 w16se w16cid wp14">
+<w:ftr xmlns:wpc="http://schemas.microsoft.com/office/word/2010/wordprocessingCanvas" xmlns:cx="http://schemas.microsoft.com/office/drawing/2014/chartex" xmlns:cx1="http://schemas.microsoft.com/office/drawing/2015/9/8/chartex" xmlns:cx2="http://schemas.microsoft.com/office/drawing/2015/10/21/chartex" xmlns:cx3="http://schemas.microsoft.com/office/drawing/2016/5/9/chartex" xmlns:cx4="http://schemas.microsoft.com/office/drawing/2016/5/10/chartex" xmlns:cx5="http://schemas.microsoft.com/office/drawing/2016/5/11/chartex" xmlns:cx6="http://schemas.microsoft.com/office/drawing/2016/5/12/chartex" xmlns:cx7="http://schemas.microsoft.com/office/drawing/2016/5/13/chartex" xmlns:cx8="http://schemas.microsoft.com/office/drawing/2016/5/14/chartex" xmlns:mc="http://schemas.openxmlformats.org/markup-compatibility/2006" xmlns:aink="http://schemas.microsoft.com/office/drawing/2016/ink" xmlns:am3d="http://schemas.microsoft.com/office/drawing/2017/model3d" xmlns:o="urn:schemas-microsoft-com:office:office" xmlns:oel="http://schemas.microsoft.com/office/2019/extlst" xmlns:r="http://schemas.openxmlformats.org/officeDocument/2006/relationships" xmlns:m="http://schemas.openxmlformats.org/officeDocument/2006/math" xmlns:v="urn:schemas-microsoft-com:vml" xmlns:wp14="http://schemas.microsoft.com/office/word/2010/wordprocessingDrawing" xmlns:wp="http://schemas.openxmlformats.org/drawingml/2006/wordprocessingDrawing" xmlns:w10="urn:schemas-microsoft-com:office:word" xmlns:w="http://schemas.openxmlformats.org/wordprocessingml/2006/main" xmlns:w14="http://schemas.microsoft.com/office/word/2010/wordml" xmlns:w15="http://schemas.microsoft.com/office/word/2012/wordml" xmlns:w16cex="http://schemas.microsoft.com/office/word/2018/wordml/cex" xmlns:w16cid="http://schemas.microsoft.com/office/word/2016/wordml/cid" xmlns:w16="http://schemas.microsoft.com/office/word/2018/wordml" xmlns:w16sdtdh="http://schemas.microsoft.com/office/word/2020/wordml/sdtdatahash" xmlns:w16se="http://schemas.microsoft.com/office/word/2015/wordml/symex" xmlns:wpg="http://schemas.microsoft.com/office/word/2010/wordprocessingGroup" xmlns:wpi="http://schemas.microsoft.com/office/word/2010/wordprocessingInk" xmlns:wne="http://schemas.microsoft.com/office/word/2006/wordml" xmlns:wps="http://schemas.microsoft.com/office/word/2010/wordprocessingShape" mc:Ignorable="w14 w15 w16se w16cid w16 w16cex w16sdtdh wp14">
   <w:p>
     <w:pPr>
       <w:pStyle w:val="Fuzeile"/>
@@ -7978,7 +8009,7 @@
 </file>
 
 <file path=word/footnotes.xml><?xml version="1.0" encoding="utf-8"?>
-<w:footnotes xmlns:wpc="http://schemas.microsoft.com/office/word/2010/wordprocessingCanvas" xmlns:cx="http://schemas.microsoft.com/office/drawing/2014/chartex" xmlns:cx1="http://schemas.microsoft.com/office/drawing/2015/9/8/chartex" xmlns:cx2="http://schemas.microsoft.com/office/drawing/2015/10/21/chartex" xmlns:cx3="http://schemas.microsoft.com/office/drawing/2016/5/9/chartex" xmlns:cx4="http://schemas.microsoft.com/office/drawing/2016/5/10/chartex" xmlns:cx5="http://schemas.microsoft.com/office/drawing/2016/5/11/chartex" xmlns:cx6="http://schemas.microsoft.com/office/drawing/2016/5/12/chartex" xmlns:cx7="http://schemas.microsoft.com/office/drawing/2016/5/13/chartex" xmlns:cx8="http://schemas.microsoft.com/office/drawing/2016/5/14/chartex" xmlns:mc="http://schemas.openxmlformats.org/markup-compatibility/2006" xmlns:aink="http://schemas.microsoft.com/office/drawing/2016/ink" xmlns:am3d="http://schemas.microsoft.com/office/drawing/2017/model3d" xmlns:o="urn:schemas-microsoft-com:office:office" xmlns:r="http://schemas.openxmlformats.org/officeDocument/2006/relationships" xmlns:m="http://schemas.openxmlformats.org/officeDocument/2006/math" xmlns:v="urn:schemas-microsoft-com:vml" xmlns:wp14="http://schemas.microsoft.com/office/word/2010/wordprocessingDrawing" xmlns:wp="http://schemas.openxmlformats.org/drawingml/2006/wordprocessingDrawing" xmlns:w10="urn:schemas-microsoft-com:office:word" xmlns:w="http://schemas.openxmlformats.org/wordprocessingml/2006/main" xmlns:w14="http://schemas.microsoft.com/office/word/2010/wordml" xmlns:w15="http://schemas.microsoft.com/office/word/2012/wordml" xmlns:w16cid="http://schemas.microsoft.com/office/word/2016/wordml/cid" xmlns:w16se="http://schemas.microsoft.com/office/word/2015/wordml/symex" xmlns:wpg="http://schemas.microsoft.com/office/word/2010/wordprocessingGroup" xmlns:wpi="http://schemas.microsoft.com/office/word/2010/wordprocessingInk" xmlns:wne="http://schemas.microsoft.com/office/word/2006/wordml" xmlns:wps="http://schemas.microsoft.com/office/word/2010/wordprocessingShape" mc:Ignorable="w14 w15 w16se w16cid wp14">
+<w:footnotes xmlns:wpc="http://schemas.microsoft.com/office/word/2010/wordprocessingCanvas" xmlns:cx="http://schemas.microsoft.com/office/drawing/2014/chartex" xmlns:cx1="http://schemas.microsoft.com/office/drawing/2015/9/8/chartex" xmlns:cx2="http://schemas.microsoft.com/office/drawing/2015/10/21/chartex" xmlns:cx3="http://schemas.microsoft.com/office/drawing/2016/5/9/chartex" xmlns:cx4="http://schemas.microsoft.com/office/drawing/2016/5/10/chartex" xmlns:cx5="http://schemas.microsoft.com/office/drawing/2016/5/11/chartex" xmlns:cx6="http://schemas.microsoft.com/office/drawing/2016/5/12/chartex" xmlns:cx7="http://schemas.microsoft.com/office/drawing/2016/5/13/chartex" xmlns:cx8="http://schemas.microsoft.com/office/drawing/2016/5/14/chartex" xmlns:mc="http://schemas.openxmlformats.org/markup-compatibility/2006" xmlns:aink="http://schemas.microsoft.com/office/drawing/2016/ink" xmlns:am3d="http://schemas.microsoft.com/office/drawing/2017/model3d" xmlns:o="urn:schemas-microsoft-com:office:office" xmlns:oel="http://schemas.microsoft.com/office/2019/extlst" xmlns:r="http://schemas.openxmlformats.org/officeDocument/2006/relationships" xmlns:m="http://schemas.openxmlformats.org/officeDocument/2006/math" xmlns:v="urn:schemas-microsoft-com:vml" xmlns:wp14="http://schemas.microsoft.com/office/word/2010/wordprocessingDrawing" xmlns:wp="http://schemas.openxmlformats.org/drawingml/2006/wordprocessingDrawing" xmlns:w10="urn:schemas-microsoft-com:office:word" xmlns:w="http://schemas.openxmlformats.org/wordprocessingml/2006/main" xmlns:w14="http://schemas.microsoft.com/office/word/2010/wordml" xmlns:w15="http://schemas.microsoft.com/office/word/2012/wordml" xmlns:w16cex="http://schemas.microsoft.com/office/word/2018/wordml/cex" xmlns:w16cid="http://schemas.microsoft.com/office/word/2016/wordml/cid" xmlns:w16="http://schemas.microsoft.com/office/word/2018/wordml" xmlns:w16sdtdh="http://schemas.microsoft.com/office/word/2020/wordml/sdtdatahash" xmlns:w16se="http://schemas.microsoft.com/office/word/2015/wordml/symex" xmlns:wpg="http://schemas.microsoft.com/office/word/2010/wordprocessingGroup" xmlns:wpi="http://schemas.microsoft.com/office/word/2010/wordprocessingInk" xmlns:wne="http://schemas.microsoft.com/office/word/2006/wordml" xmlns:wps="http://schemas.microsoft.com/office/word/2010/wordprocessingShape" mc:Ignorable="w14 w15 w16se w16cid w16 w16cex w16sdtdh wp14">
   <w:footnote w:type="separator" w:id="-1">
     <w:p>
       <w:pPr>
@@ -8003,7 +8034,7 @@
 </file>
 
 <file path=word/header1.xml><?xml version="1.0" encoding="utf-8"?>
-<w:hdr xmlns:wpc="http://schemas.microsoft.com/office/word/2010/wordprocessingCanvas" xmlns:cx="http://schemas.microsoft.com/office/drawing/2014/chartex" xmlns:cx1="http://schemas.microsoft.com/office/drawing/2015/9/8/chartex" xmlns:cx2="http://schemas.microsoft.com/office/drawing/2015/10/21/chartex" xmlns:cx3="http://schemas.microsoft.com/office/drawing/2016/5/9/chartex" xmlns:cx4="http://schemas.microsoft.com/office/drawing/2016/5/10/chartex" xmlns:cx5="http://schemas.microsoft.com/office/drawing/2016/5/11/chartex" xmlns:cx6="http://schemas.microsoft.com/office/drawing/2016/5/12/chartex" xmlns:cx7="http://schemas.microsoft.com/office/drawing/2016/5/13/chartex" xmlns:cx8="http://schemas.microsoft.com/office/drawing/2016/5/14/chartex" xmlns:mc="http://schemas.openxmlformats.org/markup-compatibility/2006" xmlns:aink="http://schemas.microsoft.com/office/drawing/2016/ink" xmlns:am3d="http://schemas.microsoft.com/office/drawing/2017/model3d" xmlns:o="urn:schemas-microsoft-com:office:office" xmlns:r="http://schemas.openxmlformats.org/officeDocument/2006/relationships" xmlns:m="http://schemas.openxmlformats.org/officeDocument/2006/math" xmlns:v="urn:schemas-microsoft-com:vml" xmlns:wp14="http://schemas.microsoft.com/office/word/2010/wordprocessingDrawing" xmlns:wp="http://schemas.openxmlformats.org/drawingml/2006/wordprocessingDrawing" xmlns:w10="urn:schemas-microsoft-com:office:word" xmlns:w="http://schemas.openxmlformats.org/wordprocessingml/2006/main" xmlns:w14="http://schemas.microsoft.com/office/word/2010/wordml" xmlns:w15="http://schemas.microsoft.com/office/word/2012/wordml" xmlns:w16cid="http://schemas.microsoft.com/office/word/2016/wordml/cid" xmlns:w16se="http://schemas.microsoft.com/office/word/2015/wordml/symex" xmlns:wpg="http://schemas.microsoft.com/office/word/2010/wordprocessingGroup" xmlns:wpi="http://schemas.microsoft.com/office/word/2010/wordprocessingInk" xmlns:wne="http://schemas.microsoft.com/office/word/2006/wordml" xmlns:wps="http://schemas.microsoft.com/office/word/2010/wordprocessingShape" mc:Ignorable="w14 w15 w16se w16cid wp14">
+<w:hdr xmlns:wpc="http://schemas.microsoft.com/office/word/2010/wordprocessingCanvas" xmlns:cx="http://schemas.microsoft.com/office/drawing/2014/chartex" xmlns:cx1="http://schemas.microsoft.com/office/drawing/2015/9/8/chartex" xmlns:cx2="http://schemas.microsoft.com/office/drawing/2015/10/21/chartex" xmlns:cx3="http://schemas.microsoft.com/office/drawing/2016/5/9/chartex" xmlns:cx4="http://schemas.microsoft.com/office/drawing/2016/5/10/chartex" xmlns:cx5="http://schemas.microsoft.com/office/drawing/2016/5/11/chartex" xmlns:cx6="http://schemas.microsoft.com/office/drawing/2016/5/12/chartex" xmlns:cx7="http://schemas.microsoft.com/office/drawing/2016/5/13/chartex" xmlns:cx8="http://schemas.microsoft.com/office/drawing/2016/5/14/chartex" xmlns:mc="http://schemas.openxmlformats.org/markup-compatibility/2006" xmlns:aink="http://schemas.microsoft.com/office/drawing/2016/ink" xmlns:am3d="http://schemas.microsoft.com/office/drawing/2017/model3d" xmlns:o="urn:schemas-microsoft-com:office:office" xmlns:oel="http://schemas.microsoft.com/office/2019/extlst" xmlns:r="http://schemas.openxmlformats.org/officeDocument/2006/relationships" xmlns:m="http://schemas.openxmlformats.org/officeDocument/2006/math" xmlns:v="urn:schemas-microsoft-com:vml" xmlns:wp14="http://schemas.microsoft.com/office/word/2010/wordprocessingDrawing" xmlns:wp="http://schemas.openxmlformats.org/drawingml/2006/wordprocessingDrawing" xmlns:w10="urn:schemas-microsoft-com:office:word" xmlns:w="http://schemas.openxmlformats.org/wordprocessingml/2006/main" xmlns:w14="http://schemas.microsoft.com/office/word/2010/wordml" xmlns:w15="http://schemas.microsoft.com/office/word/2012/wordml" xmlns:w16cex="http://schemas.microsoft.com/office/word/2018/wordml/cex" xmlns:w16cid="http://schemas.microsoft.com/office/word/2016/wordml/cid" xmlns:w16="http://schemas.microsoft.com/office/word/2018/wordml" xmlns:w16sdtdh="http://schemas.microsoft.com/office/word/2020/wordml/sdtdatahash" xmlns:w16se="http://schemas.microsoft.com/office/word/2015/wordml/symex" xmlns:wpg="http://schemas.microsoft.com/office/word/2010/wordprocessingGroup" xmlns:wpi="http://schemas.microsoft.com/office/word/2010/wordprocessingInk" xmlns:wne="http://schemas.microsoft.com/office/word/2006/wordml" xmlns:wps="http://schemas.microsoft.com/office/word/2010/wordprocessingShape" mc:Ignorable="w14 w15 w16se w16cid w16 w16cex w16sdtdh wp14">
   <w:p>
     <w:pPr>
       <w:pStyle w:val="Kopfzeile"/>
@@ -8024,7 +8055,7 @@
         <w:lang w:eastAsia="de-DE"/>
       </w:rPr>
       <w:drawing>
-        <wp:anchor distT="0" distB="0" distL="114300" distR="114300" simplePos="0" relativeHeight="251662848" behindDoc="0" locked="0" layoutInCell="1" allowOverlap="1" wp14:anchorId="7FC5A673">
+        <wp:anchor distT="0" distB="0" distL="114300" distR="114300" simplePos="0" relativeHeight="251662848" behindDoc="0" locked="0" layoutInCell="1" allowOverlap="1" wp14:anchorId="0C7989E2" wp14:editId="2DAB5BF9">
           <wp:simplePos x="0" y="0"/>
           <wp:positionH relativeFrom="column">
             <wp:posOffset>0</wp:posOffset>
@@ -8084,7 +8115,7 @@
         <w:lang w:eastAsia="de-DE"/>
       </w:rPr>
       <w:drawing>
-        <wp:anchor distT="0" distB="0" distL="114300" distR="114300" simplePos="0" relativeHeight="251661824" behindDoc="0" locked="0" layoutInCell="1" allowOverlap="1">
+        <wp:anchor distT="0" distB="0" distL="114300" distR="114300" simplePos="0" relativeHeight="251661824" behindDoc="0" locked="0" layoutInCell="1" allowOverlap="1" wp14:anchorId="21F43421" wp14:editId="30809335">
           <wp:simplePos x="0" y="0"/>
           <wp:positionH relativeFrom="column">
             <wp:posOffset>5187950</wp:posOffset>
@@ -8146,12 +8177,6 @@
         </wp:anchor>
       </w:drawing>
     </w:r>
-    <w:r>
-      <w:rPr>
-        <w:sz w:val="48"/>
-      </w:rPr>
-      <w:t xml:space="preserve">BBC </w:t>
-    </w:r>
     <w:proofErr w:type="spellStart"/>
     <w:proofErr w:type="gramStart"/>
     <w:r>
@@ -8173,7 +8198,7 @@
 </file>
 
 <file path=word/header2.xml><?xml version="1.0" encoding="utf-8"?>
-<w:hdr xmlns:wpc="http://schemas.microsoft.com/office/word/2010/wordprocessingCanvas" xmlns:cx="http://schemas.microsoft.com/office/drawing/2014/chartex" xmlns:cx1="http://schemas.microsoft.com/office/drawing/2015/9/8/chartex" xmlns:cx2="http://schemas.microsoft.com/office/drawing/2015/10/21/chartex" xmlns:cx3="http://schemas.microsoft.com/office/drawing/2016/5/9/chartex" xmlns:cx4="http://schemas.microsoft.com/office/drawing/2016/5/10/chartex" xmlns:cx5="http://schemas.microsoft.com/office/drawing/2016/5/11/chartex" xmlns:cx6="http://schemas.microsoft.com/office/drawing/2016/5/12/chartex" xmlns:cx7="http://schemas.microsoft.com/office/drawing/2016/5/13/chartex" xmlns:cx8="http://schemas.microsoft.com/office/drawing/2016/5/14/chartex" xmlns:mc="http://schemas.openxmlformats.org/markup-compatibility/2006" xmlns:aink="http://schemas.microsoft.com/office/drawing/2016/ink" xmlns:am3d="http://schemas.microsoft.com/office/drawing/2017/model3d" xmlns:o="urn:schemas-microsoft-com:office:office" xmlns:r="http://schemas.openxmlformats.org/officeDocument/2006/relationships" xmlns:m="http://schemas.openxmlformats.org/officeDocument/2006/math" xmlns:v="urn:schemas-microsoft-com:vml" xmlns:wp14="http://schemas.microsoft.com/office/word/2010/wordprocessingDrawing" xmlns:wp="http://schemas.openxmlformats.org/drawingml/2006/wordprocessingDrawing" xmlns:w10="urn:schemas-microsoft-com:office:word" xmlns:w="http://schemas.openxmlformats.org/wordprocessingml/2006/main" xmlns:w14="http://schemas.microsoft.com/office/word/2010/wordml" xmlns:w15="http://schemas.microsoft.com/office/word/2012/wordml" xmlns:w16cid="http://schemas.microsoft.com/office/word/2016/wordml/cid" xmlns:w16se="http://schemas.microsoft.com/office/word/2015/wordml/symex" xmlns:wpg="http://schemas.microsoft.com/office/word/2010/wordprocessingGroup" xmlns:wpi="http://schemas.microsoft.com/office/word/2010/wordprocessingInk" xmlns:wne="http://schemas.microsoft.com/office/word/2006/wordml" xmlns:wps="http://schemas.microsoft.com/office/word/2010/wordprocessingShape" mc:Ignorable="w14 w15 w16se w16cid wp14">
+<w:hdr xmlns:wpc="http://schemas.microsoft.com/office/word/2010/wordprocessingCanvas" xmlns:cx="http://schemas.microsoft.com/office/drawing/2014/chartex" xmlns:cx1="http://schemas.microsoft.com/office/drawing/2015/9/8/chartex" xmlns:cx2="http://schemas.microsoft.com/office/drawing/2015/10/21/chartex" xmlns:cx3="http://schemas.microsoft.com/office/drawing/2016/5/9/chartex" xmlns:cx4="http://schemas.microsoft.com/office/drawing/2016/5/10/chartex" xmlns:cx5="http://schemas.microsoft.com/office/drawing/2016/5/11/chartex" xmlns:cx6="http://schemas.microsoft.com/office/drawing/2016/5/12/chartex" xmlns:cx7="http://schemas.microsoft.com/office/drawing/2016/5/13/chartex" xmlns:cx8="http://schemas.microsoft.com/office/drawing/2016/5/14/chartex" xmlns:mc="http://schemas.openxmlformats.org/markup-compatibility/2006" xmlns:aink="http://schemas.microsoft.com/office/drawing/2016/ink" xmlns:am3d="http://schemas.microsoft.com/office/drawing/2017/model3d" xmlns:o="urn:schemas-microsoft-com:office:office" xmlns:oel="http://schemas.microsoft.com/office/2019/extlst" xmlns:r="http://schemas.openxmlformats.org/officeDocument/2006/relationships" xmlns:m="http://schemas.openxmlformats.org/officeDocument/2006/math" xmlns:v="urn:schemas-microsoft-com:vml" xmlns:wp14="http://schemas.microsoft.com/office/word/2010/wordprocessingDrawing" xmlns:wp="http://schemas.openxmlformats.org/drawingml/2006/wordprocessingDrawing" xmlns:w10="urn:schemas-microsoft-com:office:word" xmlns:w="http://schemas.openxmlformats.org/wordprocessingml/2006/main" xmlns:w14="http://schemas.microsoft.com/office/word/2010/wordml" xmlns:w15="http://schemas.microsoft.com/office/word/2012/wordml" xmlns:w16cex="http://schemas.microsoft.com/office/word/2018/wordml/cex" xmlns:w16cid="http://schemas.microsoft.com/office/word/2016/wordml/cid" xmlns:w16="http://schemas.microsoft.com/office/word/2018/wordml" xmlns:w16sdtdh="http://schemas.microsoft.com/office/word/2020/wordml/sdtdatahash" xmlns:w16se="http://schemas.microsoft.com/office/word/2015/wordml/symex" xmlns:wpg="http://schemas.microsoft.com/office/word/2010/wordprocessingGroup" xmlns:wpi="http://schemas.microsoft.com/office/word/2010/wordprocessingInk" xmlns:wne="http://schemas.microsoft.com/office/word/2006/wordml" xmlns:wps="http://schemas.microsoft.com/office/word/2010/wordprocessingShape" mc:Ignorable="w14 w15 w16se w16cid w16 w16cex w16sdtdh wp14">
   <w:p>
     <w:pPr>
       <w:pStyle w:val="Kopfzeile"/>
@@ -8197,7 +8222,7 @@
         <w:lang w:eastAsia="de-DE"/>
       </w:rPr>
       <w:drawing>
-        <wp:anchor distT="0" distB="0" distL="114300" distR="114300" simplePos="0" relativeHeight="251656704" behindDoc="0" locked="0" layoutInCell="1" allowOverlap="1" wp14:anchorId="4058760E" wp14:editId="1CB5BE59">
+        <wp:anchor distT="0" distB="0" distL="114300" distR="114300" simplePos="0" relativeHeight="251656704" behindDoc="0" locked="0" layoutInCell="1" allowOverlap="1" wp14:anchorId="4F9C1B17" wp14:editId="32C81C18">
           <wp:simplePos x="0" y="0"/>
           <wp:positionH relativeFrom="page">
             <wp:posOffset>5055235</wp:posOffset>
@@ -8275,7 +8300,7 @@
         <w:noProof/>
         <w:color w:val="64666A" w:themeColor="text1"/>
       </w:rPr>
-      <w:t>Cheat Sheet.docx</w:t>
+      <w:t>microbit-cheat-sheet.docx</w:t>
     </w:r>
     <w:r>
       <w:rPr>
@@ -8322,7 +8347,7 @@
         <w:noProof/>
         <w:color w:val="64666A" w:themeColor="text1"/>
       </w:rPr>
-      <w:t>26.02.2019</w:t>
+      <w:t>22.04.2024</w:t>
     </w:r>
     <w:r>
       <w:rPr>
@@ -8341,7 +8366,7 @@
 </file>
 
 <file path=word/numbering.xml><?xml version="1.0" encoding="utf-8"?>
-<w:numbering xmlns:wpc="http://schemas.microsoft.com/office/word/2010/wordprocessingCanvas" xmlns:cx="http://schemas.microsoft.com/office/drawing/2014/chartex" xmlns:cx1="http://schemas.microsoft.com/office/drawing/2015/9/8/chartex" xmlns:cx2="http://schemas.microsoft.com/office/drawing/2015/10/21/chartex" xmlns:cx3="http://schemas.microsoft.com/office/drawing/2016/5/9/chartex" xmlns:cx4="http://schemas.microsoft.com/office/drawing/2016/5/10/chartex" xmlns:cx5="http://schemas.microsoft.com/office/drawing/2016/5/11/chartex" xmlns:cx6="http://schemas.microsoft.com/office/drawing/2016/5/12/chartex" xmlns:cx7="http://schemas.microsoft.com/office/drawing/2016/5/13/chartex" xmlns:cx8="http://schemas.microsoft.com/office/drawing/2016/5/14/chartex" xmlns:mc="http://schemas.openxmlformats.org/markup-compatibility/2006" xmlns:aink="http://schemas.microsoft.com/office/drawing/2016/ink" xmlns:am3d="http://schemas.microsoft.com/office/drawing/2017/model3d" xmlns:o="urn:schemas-microsoft-com:office:office" xmlns:r="http://schemas.openxmlformats.org/officeDocument/2006/relationships" xmlns:m="http://schemas.openxmlformats.org/officeDocument/2006/math" xmlns:v="urn:schemas-microsoft-com:vml" xmlns:wp14="http://schemas.microsoft.com/office/word/2010/wordprocessingDrawing" xmlns:wp="http://schemas.openxmlformats.org/drawingml/2006/wordprocessingDrawing" xmlns:w10="urn:schemas-microsoft-com:office:word" xmlns:w="http://schemas.openxmlformats.org/wordprocessingml/2006/main" xmlns:w14="http://schemas.microsoft.com/office/word/2010/wordml" xmlns:w15="http://schemas.microsoft.com/office/word/2012/wordml" xmlns:w16cid="http://schemas.microsoft.com/office/word/2016/wordml/cid" xmlns:w16se="http://schemas.microsoft.com/office/word/2015/wordml/symex" xmlns:wpg="http://schemas.microsoft.com/office/word/2010/wordprocessingGroup" xmlns:wpi="http://schemas.microsoft.com/office/word/2010/wordprocessingInk" xmlns:wne="http://schemas.microsoft.com/office/word/2006/wordml" xmlns:wps="http://schemas.microsoft.com/office/word/2010/wordprocessingShape" mc:Ignorable="w14 w15 w16se w16cid wp14">
+<w:numbering xmlns:wpc="http://schemas.microsoft.com/office/word/2010/wordprocessingCanvas" xmlns:cx="http://schemas.microsoft.com/office/drawing/2014/chartex" xmlns:cx1="http://schemas.microsoft.com/office/drawing/2015/9/8/chartex" xmlns:cx2="http://schemas.microsoft.com/office/drawing/2015/10/21/chartex" xmlns:cx3="http://schemas.microsoft.com/office/drawing/2016/5/9/chartex" xmlns:cx4="http://schemas.microsoft.com/office/drawing/2016/5/10/chartex" xmlns:cx5="http://schemas.microsoft.com/office/drawing/2016/5/11/chartex" xmlns:cx6="http://schemas.microsoft.com/office/drawing/2016/5/12/chartex" xmlns:cx7="http://schemas.microsoft.com/office/drawing/2016/5/13/chartex" xmlns:cx8="http://schemas.microsoft.com/office/drawing/2016/5/14/chartex" xmlns:mc="http://schemas.openxmlformats.org/markup-compatibility/2006" xmlns:aink="http://schemas.microsoft.com/office/drawing/2016/ink" xmlns:am3d="http://schemas.microsoft.com/office/drawing/2017/model3d" xmlns:o="urn:schemas-microsoft-com:office:office" xmlns:oel="http://schemas.microsoft.com/office/2019/extlst" xmlns:r="http://schemas.openxmlformats.org/officeDocument/2006/relationships" xmlns:m="http://schemas.openxmlformats.org/officeDocument/2006/math" xmlns:v="urn:schemas-microsoft-com:vml" xmlns:wp14="http://schemas.microsoft.com/office/word/2010/wordprocessingDrawing" xmlns:wp="http://schemas.openxmlformats.org/drawingml/2006/wordprocessingDrawing" xmlns:w10="urn:schemas-microsoft-com:office:word" xmlns:w="http://schemas.openxmlformats.org/wordprocessingml/2006/main" xmlns:w14="http://schemas.microsoft.com/office/word/2010/wordml" xmlns:w15="http://schemas.microsoft.com/office/word/2012/wordml" xmlns:w16cex="http://schemas.microsoft.com/office/word/2018/wordml/cex" xmlns:w16cid="http://schemas.microsoft.com/office/word/2016/wordml/cid" xmlns:w16="http://schemas.microsoft.com/office/word/2018/wordml" xmlns:w16sdtdh="http://schemas.microsoft.com/office/word/2020/wordml/sdtdatahash" xmlns:w16se="http://schemas.microsoft.com/office/word/2015/wordml/symex" xmlns:wpg="http://schemas.microsoft.com/office/word/2010/wordprocessingGroup" xmlns:wpi="http://schemas.microsoft.com/office/word/2010/wordprocessingInk" xmlns:wne="http://schemas.microsoft.com/office/word/2006/wordml" xmlns:wps="http://schemas.microsoft.com/office/word/2010/wordprocessingShape" mc:Ignorable="w14 w15 w16se w16cid w16 w16cex w16sdtdh wp14">
   <w:abstractNum w:abstractNumId="0" w15:restartNumberingAfterBreak="0">
     <w:nsid w:val="202A3636"/>
     <w:multiLevelType w:val="hybridMultilevel"/>
@@ -9095,32 +9120,32 @@
       </w:rPr>
     </w:lvl>
   </w:abstractNum>
-  <w:num w:numId="1">
+  <w:num w:numId="1" w16cid:durableId="1374575489">
     <w:abstractNumId w:val="5"/>
   </w:num>
-  <w:num w:numId="2">
+  <w:num w:numId="2" w16cid:durableId="1576158287">
     <w:abstractNumId w:val="4"/>
   </w:num>
-  <w:num w:numId="3">
+  <w:num w:numId="3" w16cid:durableId="667906200">
     <w:abstractNumId w:val="1"/>
   </w:num>
-  <w:num w:numId="4">
+  <w:num w:numId="4" w16cid:durableId="600840195">
     <w:abstractNumId w:val="2"/>
   </w:num>
-  <w:num w:numId="5">
+  <w:num w:numId="5" w16cid:durableId="752507830">
     <w:abstractNumId w:val="3"/>
   </w:num>
-  <w:num w:numId="6">
+  <w:num w:numId="6" w16cid:durableId="601301485">
     <w:abstractNumId w:val="6"/>
   </w:num>
-  <w:num w:numId="7">
+  <w:num w:numId="7" w16cid:durableId="1561481254">
     <w:abstractNumId w:val="0"/>
   </w:num>
 </w:numbering>
 </file>
 
 <file path=word/styles.xml><?xml version="1.0" encoding="utf-8"?>
-<w:styles xmlns:mc="http://schemas.openxmlformats.org/markup-compatibility/2006" xmlns:r="http://schemas.openxmlformats.org/officeDocument/2006/relationships" xmlns:w="http://schemas.openxmlformats.org/wordprocessingml/2006/main" xmlns:w14="http://schemas.microsoft.com/office/word/2010/wordml" xmlns:w15="http://schemas.microsoft.com/office/word/2012/wordml" xmlns:w16cid="http://schemas.microsoft.com/office/word/2016/wordml/cid" xmlns:w16se="http://schemas.microsoft.com/office/word/2015/wordml/symex" mc:Ignorable="w14 w15 w16se w16cid">
+<w:styles xmlns:mc="http://schemas.openxmlformats.org/markup-compatibility/2006" xmlns:r="http://schemas.openxmlformats.org/officeDocument/2006/relationships" xmlns:w="http://schemas.openxmlformats.org/wordprocessingml/2006/main" xmlns:w14="http://schemas.microsoft.com/office/word/2010/wordml" xmlns:w15="http://schemas.microsoft.com/office/word/2012/wordml" xmlns:w16cex="http://schemas.microsoft.com/office/word/2018/wordml/cex" xmlns:w16cid="http://schemas.microsoft.com/office/word/2016/wordml/cid" xmlns:w16="http://schemas.microsoft.com/office/word/2018/wordml" xmlns:w16sdtdh="http://schemas.microsoft.com/office/word/2020/wordml/sdtdatahash" xmlns:w16se="http://schemas.microsoft.com/office/word/2015/wordml/symex" mc:Ignorable="w14 w15 w16se w16cid w16 w16cex w16sdtdh">
   <w:docDefaults>
     <w:rPrDefault>
       <w:rPr>
@@ -9136,7 +9161,7 @@
       </w:pPr>
     </w:pPrDefault>
   </w:docDefaults>
-  <w:latentStyles w:defLockedState="0" w:defUIPriority="99" w:defSemiHidden="0" w:defUnhideWhenUsed="0" w:defQFormat="0" w:count="375">
+  <w:latentStyles w:defLockedState="0" w:defUIPriority="99" w:defSemiHidden="0" w:defUnhideWhenUsed="0" w:defQFormat="0" w:count="376">
     <w:lsdException w:name="Normal" w:uiPriority="0" w:qFormat="1"/>
     <w:lsdException w:name="heading 1" w:uiPriority="9" w:qFormat="1"/>
     <w:lsdException w:name="heading 2" w:semiHidden="1" w:uiPriority="9" w:unhideWhenUsed="1" w:qFormat="1"/>
@@ -9512,6 +9537,7 @@
     <w:lsdException w:name="Smart Hyperlink" w:semiHidden="1" w:unhideWhenUsed="1"/>
     <w:lsdException w:name="Hashtag" w:semiHidden="1" w:unhideWhenUsed="1"/>
     <w:lsdException w:name="Unresolved Mention" w:semiHidden="1" w:unhideWhenUsed="1"/>
+    <w:lsdException w:name="Smart Link" w:semiHidden="1" w:unhideWhenUsed="1"/>
   </w:latentStyles>
   <w:style w:type="paragraph" w:default="1" w:styleId="Standard">
     <w:name w:val="Normal"/>

</xml_diff>